<commit_message>
Project report docs added
</commit_message>
<xml_diff>
--- a/MySEProject/MySEProject (Documentation and Report)/Project Report_Analyse Image Classification (MNIST).docx
+++ b/MySEProject/MySEProject (Documentation and Report)/Project Report_Analyse Image Classification (MNIST).docx
@@ -313,6 +313,29 @@
       <w:r>
         <w:t>.</w:t>
       </w:r>
+      <w:r>
+        <w:t xml:space="preserve"> To achieve these goals, we have conducted experiments for training the MNIST images using the previously implemented </w:t>
+      </w:r>
+      <w:r>
+        <w:t xml:space="preserve">Image Classification </w:t>
+      </w:r>
+      <w:r>
+        <w:t>solution as</w:t>
+      </w:r>
+      <w:r>
+        <w:t xml:space="preserve"> a librar</w:t>
+      </w:r>
+      <w:r>
+        <w:t xml:space="preserve">y </w:t>
+      </w:r>
+      <w:proofErr w:type="gramStart"/>
+      <w:r>
+        <w:t>and also</w:t>
+      </w:r>
+      <w:proofErr w:type="gramEnd"/>
+      <w:r>
+        <w:t xml:space="preserve"> implemented the prediction code for image classification using similarity threshold.</w:t>
+      </w:r>
     </w:p>
     <w:p>
       <w:pPr>
@@ -448,7 +471,10 @@
         <w:t xml:space="preserve"> </w:t>
       </w:r>
       <w:r>
-        <w:t>columns, in which an HTM region is made up of numerous columns, each of which contains many cells. A level is made up of one or more regions. To build the whole network, levels are stacked hierarchically in a tree-like structure. Synapses are used to make connections in HTM, with both proximal and distal synapses being used to produce feedforward and adjacent connections, respectively as represented in</w:t>
+        <w:t xml:space="preserve">columns, in which an HTM region is made up of numerous columns, each of which contains many cells. A level is made up of one or more regions. To build the whole network, levels are stacked hierarchically in a tree-like structure. Synapses are used to make connections in HTM, with both proximal and distal synapses being used to produce </w:t>
+      </w:r>
+      <w:r>
+        <w:t>feedforward and adjacent connections, respectively as represented in</w:t>
       </w:r>
       <w:r>
         <w:rPr>
@@ -580,9 +606,9 @@
           <w:noProof/>
         </w:rPr>
         <w:drawing>
-          <wp:inline distT="0" distB="0" distL="0" distR="0" wp14:anchorId="0EAD47C3" wp14:editId="17EB6737">
-            <wp:extent cx="3124200" cy="2262554"/>
-            <wp:effectExtent l="0" t="0" r="0" b="4445"/>
+          <wp:inline distT="0" distB="0" distL="0" distR="0" wp14:anchorId="0EAD47C3" wp14:editId="6CF9B4F8">
+            <wp:extent cx="3124132" cy="2770909"/>
+            <wp:effectExtent l="0" t="0" r="635" b="0"/>
             <wp:docPr id="6" name="Picture 6" descr="Diagram, schematic&#10;&#10;Description automatically generated"/>
             <wp:cNvGraphicFramePr>
               <a:graphicFrameLocks xmlns:a="http://schemas.openxmlformats.org/drawingml/2006/main" noChangeAspect="1"/>
@@ -609,7 +635,7 @@
                   <pic:spPr>
                     <a:xfrm>
                       <a:off x="0" y="0"/>
-                      <a:ext cx="3136782" cy="2271666"/>
+                      <a:ext cx="3161468" cy="2804023"/>
                     </a:xfrm>
                     <a:prstGeom prst="rect">
                       <a:avLst/>
@@ -648,27 +674,14 @@
       <w:r>
         <w:t xml:space="preserve">Figure </w:t>
       </w:r>
-      <w:r>
-        <w:fldChar w:fldCharType="begin"/>
-      </w:r>
-      <w:r>
-        <w:instrText xml:space="preserve"> SEQ Figure \* ARABIC </w:instrText>
-      </w:r>
-      <w:r>
-        <w:fldChar w:fldCharType="separate"/>
-      </w:r>
-      <w:r>
-        <w:rPr>
-          <w:noProof/>
-        </w:rPr>
-        <w:t>1</w:t>
-      </w:r>
-      <w:r>
-        <w:rPr>
-          <w:noProof/>
-        </w:rPr>
-        <w:fldChar w:fldCharType="end"/>
-      </w:r>
+      <w:fldSimple w:instr=" SEQ Figure \* ARABIC ">
+        <w:r>
+          <w:rPr>
+            <w:noProof/>
+          </w:rPr>
+          <w:t>1</w:t>
+        </w:r>
+      </w:fldSimple>
       <w:bookmarkEnd w:id="1"/>
       <w:r>
         <w:t xml:space="preserve">: </w:t>
@@ -722,6 +735,7 @@
         <w:pStyle w:val="Heading1"/>
       </w:pPr>
       <w:r>
+        <w:lastRenderedPageBreak/>
         <w:t>Spatial Pooler Model</w:t>
       </w:r>
       <w:r>
@@ -745,11 +759,7 @@
         <w:t xml:space="preserve"> which</w:t>
       </w:r>
       <w:r>
-        <w:t xml:space="preserve"> receives data from an encoder and sends it to the Temporal Memory. The primary goal is to convert the binary data into a semantically similar SDR with fixed sparsity. It is made up of a series of </w:t>
-      </w:r>
-      <w:r>
-        <w:lastRenderedPageBreak/>
-        <w:t>mini columns. A mini-column is made up of a group of HTM-Neurons with the same receptive area.</w:t>
+        <w:t xml:space="preserve"> receives data from an encoder and sends it to the Temporal Memory. The primary goal is to convert the binary data into a semantically similar SDR with fixed sparsity. It is made up of a series of mini columns. A mini-column is made up of a group of HTM-Neurons with the same receptive area.</w:t>
       </w:r>
     </w:p>
     <w:p>
@@ -759,11 +769,6 @@
       <w:r>
         <w:t xml:space="preserve">The receptive field specifies which input bits a mini column can use. For each new input, the SP algorithm iterates through three phases after initialization: </w:t>
       </w:r>
-    </w:p>
-    <w:p>
-      <w:pPr>
-        <w:jc w:val="both"/>
-      </w:pPr>
     </w:p>
     <w:p>
       <w:pPr>
@@ -958,10 +963,300 @@
         <mc:AlternateContent>
           <mc:Choice Requires="wps">
             <w:drawing>
-              <wp:anchor distT="0" distB="0" distL="114300" distR="114300" simplePos="0" relativeHeight="251662336" behindDoc="0" locked="0" layoutInCell="1" allowOverlap="1" wp14:anchorId="06C0F2C0" wp14:editId="5DD4E478">
+              <wp:anchor distT="0" distB="0" distL="114300" distR="114300" simplePos="0" relativeHeight="251666432" behindDoc="0" locked="0" layoutInCell="1" allowOverlap="1" wp14:anchorId="4D1DDADF" wp14:editId="0DFA9EF5">
                 <wp:simplePos x="0" y="0"/>
                 <wp:positionH relativeFrom="column">
-                  <wp:posOffset>1163955</wp:posOffset>
+                  <wp:posOffset>2188037</wp:posOffset>
+                </wp:positionH>
+                <wp:positionV relativeFrom="paragraph">
+                  <wp:posOffset>147205</wp:posOffset>
+                </wp:positionV>
+                <wp:extent cx="666750" cy="610177"/>
+                <wp:effectExtent l="0" t="0" r="19050" b="19050"/>
+                <wp:wrapNone/>
+                <wp:docPr id="11" name="Rectangle 11"/>
+                <wp:cNvGraphicFramePr/>
+                <a:graphic xmlns:a="http://schemas.openxmlformats.org/drawingml/2006/main">
+                  <a:graphicData uri="http://schemas.microsoft.com/office/word/2010/wordprocessingShape">
+                    <wps:wsp>
+                      <wps:cNvSpPr/>
+                      <wps:spPr>
+                        <a:xfrm>
+                          <a:off x="0" y="0"/>
+                          <a:ext cx="666750" cy="610177"/>
+                        </a:xfrm>
+                        <a:prstGeom prst="rect">
+                          <a:avLst/>
+                        </a:prstGeom>
+                        <a:ln>
+                          <a:solidFill>
+                            <a:schemeClr val="tx1"/>
+                          </a:solidFill>
+                        </a:ln>
+                      </wps:spPr>
+                      <wps:style>
+                        <a:lnRef idx="2">
+                          <a:schemeClr val="accent6"/>
+                        </a:lnRef>
+                        <a:fillRef idx="1">
+                          <a:schemeClr val="lt1"/>
+                        </a:fillRef>
+                        <a:effectRef idx="0">
+                          <a:schemeClr val="accent6"/>
+                        </a:effectRef>
+                        <a:fontRef idx="minor">
+                          <a:schemeClr val="dk1"/>
+                        </a:fontRef>
+                      </wps:style>
+                      <wps:txbx>
+                        <w:txbxContent>
+                          <w:p>
+                            <w:pPr>
+                              <w:rPr>
+                                <w:lang w:val="en-IN"/>
+                              </w:rPr>
+                            </w:pPr>
+                            <w:r>
+                              <w:rPr>
+                                <w:sz w:val="16"/>
+                                <w:szCs w:val="16"/>
+                                <w:lang w:val="en-IN"/>
+                              </w:rPr>
+                              <w:t>Similarity Calculation</w:t>
+                            </w:r>
+                          </w:p>
+                        </w:txbxContent>
+                      </wps:txbx>
+                      <wps:bodyPr rot="0" spcFirstLastPara="0" vertOverflow="overflow" horzOverflow="overflow" vert="horz" wrap="square" lIns="91440" tIns="45720" rIns="91440" bIns="45720" numCol="1" spcCol="0" rtlCol="0" fromWordArt="0" anchor="ctr" anchorCtr="0" forceAA="0" compatLnSpc="1">
+                        <a:prstTxWarp prst="textNoShape">
+                          <a:avLst/>
+                        </a:prstTxWarp>
+                        <a:noAutofit/>
+                      </wps:bodyPr>
+                    </wps:wsp>
+                  </a:graphicData>
+                </a:graphic>
+                <wp14:sizeRelH relativeFrom="margin">
+                  <wp14:pctWidth>0</wp14:pctWidth>
+                </wp14:sizeRelH>
+                <wp14:sizeRelV relativeFrom="margin">
+                  <wp14:pctHeight>0</wp14:pctHeight>
+                </wp14:sizeRelV>
+              </wp:anchor>
+            </w:drawing>
+          </mc:Choice>
+          <mc:Fallback>
+            <w:pict>
+              <v:rect w14:anchorId="4D1DDADF" id="Rectangle 11" o:spid="_x0000_s1026" style="position:absolute;left:0;text-align:left;margin-left:172.3pt;margin-top:11.6pt;width:52.5pt;height:48.05pt;z-index:251666432;visibility:visible;mso-wrap-style:square;mso-width-percent:0;mso-height-percent:0;mso-wrap-distance-left:9pt;mso-wrap-distance-top:0;mso-wrap-distance-right:9pt;mso-wrap-distance-bottom:0;mso-position-horizontal:absolute;mso-position-horizontal-relative:text;mso-position-vertical:absolute;mso-position-vertical-relative:text;mso-width-percent:0;mso-height-percent:0;mso-width-relative:margin;mso-height-relative:margin;v-text-anchor:middle" o:gfxdata="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" fillcolor="white [3201]" strokecolor="black [3213]" strokeweight="1pt">
+                <v:textbox>
+                  <w:txbxContent>
+                    <w:p>
+                      <w:pPr>
+                        <w:rPr>
+                          <w:lang w:val="en-IN"/>
+                        </w:rPr>
+                      </w:pPr>
+                      <w:r>
+                        <w:rPr>
+                          <w:sz w:val="16"/>
+                          <w:szCs w:val="16"/>
+                          <w:lang w:val="en-IN"/>
+                        </w:rPr>
+                        <w:t>Similarity Calculation</w:t>
+                      </w:r>
+                    </w:p>
+                  </w:txbxContent>
+                </v:textbox>
+              </v:rect>
+            </w:pict>
+          </mc:Fallback>
+        </mc:AlternateContent>
+      </w:r>
+      <w:r>
+        <w:rPr>
+          <w:noProof/>
+        </w:rPr>
+        <mc:AlternateContent>
+          <mc:Choice Requires="wps">
+            <w:drawing>
+              <wp:anchor distT="0" distB="0" distL="114300" distR="114300" simplePos="0" relativeHeight="251660288" behindDoc="0" locked="0" layoutInCell="1" allowOverlap="1" wp14:anchorId="246ADCA7" wp14:editId="2812D782">
+                <wp:simplePos x="0" y="0"/>
+                <wp:positionH relativeFrom="column">
+                  <wp:posOffset>670964</wp:posOffset>
+                </wp:positionH>
+                <wp:positionV relativeFrom="paragraph">
+                  <wp:posOffset>139700</wp:posOffset>
+                </wp:positionV>
+                <wp:extent cx="577850" cy="609600"/>
+                <wp:effectExtent l="0" t="0" r="12700" b="19050"/>
+                <wp:wrapNone/>
+                <wp:docPr id="8" name="Rectangle 8"/>
+                <wp:cNvGraphicFramePr/>
+                <a:graphic xmlns:a="http://schemas.openxmlformats.org/drawingml/2006/main">
+                  <a:graphicData uri="http://schemas.microsoft.com/office/word/2010/wordprocessingShape">
+                    <wps:wsp>
+                      <wps:cNvSpPr/>
+                      <wps:spPr>
+                        <a:xfrm>
+                          <a:off x="0" y="0"/>
+                          <a:ext cx="577850" cy="609600"/>
+                        </a:xfrm>
+                        <a:prstGeom prst="rect">
+                          <a:avLst/>
+                        </a:prstGeom>
+                        <a:ln>
+                          <a:solidFill>
+                            <a:schemeClr val="tx1"/>
+                          </a:solidFill>
+                        </a:ln>
+                      </wps:spPr>
+                      <wps:style>
+                        <a:lnRef idx="2">
+                          <a:schemeClr val="accent6"/>
+                        </a:lnRef>
+                        <a:fillRef idx="1">
+                          <a:schemeClr val="lt1"/>
+                        </a:fillRef>
+                        <a:effectRef idx="0">
+                          <a:schemeClr val="accent6"/>
+                        </a:effectRef>
+                        <a:fontRef idx="minor">
+                          <a:schemeClr val="dk1"/>
+                        </a:fontRef>
+                      </wps:style>
+                      <wps:txbx>
+                        <w:txbxContent>
+                          <w:p>
+                            <w:pPr>
+                              <w:rPr>
+                                <w:sz w:val="16"/>
+                                <w:szCs w:val="16"/>
+                                <w:lang w:val="en-IN"/>
+                              </w:rPr>
+                            </w:pPr>
+                            <w:r>
+                              <w:rPr>
+                                <w:sz w:val="16"/>
+                                <w:szCs w:val="16"/>
+                                <w:lang w:val="en-IN"/>
+                              </w:rPr>
+                              <w:t>Encoder</w:t>
+                            </w:r>
+                            <w:r>
+                              <w:rPr>
+                                <w:sz w:val="16"/>
+                                <w:szCs w:val="16"/>
+                                <w:lang w:val="en-IN"/>
+                              </w:rPr>
+                              <w:t>/</w:t>
+                            </w:r>
+                          </w:p>
+                          <w:p>
+                            <w:pPr>
+                              <w:rPr>
+                                <w:sz w:val="16"/>
+                                <w:szCs w:val="16"/>
+                                <w:lang w:val="en-IN"/>
+                              </w:rPr>
+                            </w:pPr>
+                            <w:proofErr w:type="spellStart"/>
+                            <w:r>
+                              <w:rPr>
+                                <w:sz w:val="16"/>
+                                <w:szCs w:val="16"/>
+                                <w:lang w:val="en-IN"/>
+                              </w:rPr>
+                              <w:t>Binarizer</w:t>
+                            </w:r>
+                            <w:proofErr w:type="spellEnd"/>
+                          </w:p>
+                        </w:txbxContent>
+                      </wps:txbx>
+                      <wps:bodyPr rot="0" spcFirstLastPara="0" vertOverflow="overflow" horzOverflow="overflow" vert="horz" wrap="square" lIns="91440" tIns="45720" rIns="91440" bIns="45720" numCol="1" spcCol="0" rtlCol="0" fromWordArt="0" anchor="ctr" anchorCtr="0" forceAA="0" compatLnSpc="1">
+                        <a:prstTxWarp prst="textNoShape">
+                          <a:avLst/>
+                        </a:prstTxWarp>
+                        <a:noAutofit/>
+                      </wps:bodyPr>
+                    </wps:wsp>
+                  </a:graphicData>
+                </a:graphic>
+                <wp14:sizeRelH relativeFrom="margin">
+                  <wp14:pctWidth>0</wp14:pctWidth>
+                </wp14:sizeRelH>
+                <wp14:sizeRelV relativeFrom="margin">
+                  <wp14:pctHeight>0</wp14:pctHeight>
+                </wp14:sizeRelV>
+              </wp:anchor>
+            </w:drawing>
+          </mc:Choice>
+          <mc:Fallback>
+            <w:pict>
+              <v:rect w14:anchorId="246ADCA7" id="Rectangle 8" o:spid="_x0000_s1027" style="position:absolute;left:0;text-align:left;margin-left:52.85pt;margin-top:11pt;width:45.5pt;height:48pt;z-index:251660288;visibility:visible;mso-wrap-style:square;mso-width-percent:0;mso-height-percent:0;mso-wrap-distance-left:9pt;mso-wrap-distance-top:0;mso-wrap-distance-right:9pt;mso-wrap-distance-bottom:0;mso-position-horizontal:absolute;mso-position-horizontal-relative:text;mso-position-vertical:absolute;mso-position-vertical-relative:text;mso-width-percent:0;mso-height-percent:0;mso-width-relative:margin;mso-height-relative:margin;v-text-anchor:middle" o:gfxdata="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" fillcolor="white [3201]" strokecolor="black [3213]" strokeweight="1pt">
+                <v:textbox>
+                  <w:txbxContent>
+                    <w:p>
+                      <w:pPr>
+                        <w:rPr>
+                          <w:sz w:val="16"/>
+                          <w:szCs w:val="16"/>
+                          <w:lang w:val="en-IN"/>
+                        </w:rPr>
+                      </w:pPr>
+                      <w:r>
+                        <w:rPr>
+                          <w:sz w:val="16"/>
+                          <w:szCs w:val="16"/>
+                          <w:lang w:val="en-IN"/>
+                        </w:rPr>
+                        <w:t>Encoder</w:t>
+                      </w:r>
+                      <w:r>
+                        <w:rPr>
+                          <w:sz w:val="16"/>
+                          <w:szCs w:val="16"/>
+                          <w:lang w:val="en-IN"/>
+                        </w:rPr>
+                        <w:t>/</w:t>
+                      </w:r>
+                    </w:p>
+                    <w:p>
+                      <w:pPr>
+                        <w:rPr>
+                          <w:sz w:val="16"/>
+                          <w:szCs w:val="16"/>
+                          <w:lang w:val="en-IN"/>
+                        </w:rPr>
+                      </w:pPr>
+                      <w:proofErr w:type="spellStart"/>
+                      <w:r>
+                        <w:rPr>
+                          <w:sz w:val="16"/>
+                          <w:szCs w:val="16"/>
+                          <w:lang w:val="en-IN"/>
+                        </w:rPr>
+                        <w:t>Binarizer</w:t>
+                      </w:r>
+                      <w:proofErr w:type="spellEnd"/>
+                    </w:p>
+                  </w:txbxContent>
+                </v:textbox>
+              </v:rect>
+            </w:pict>
+          </mc:Fallback>
+        </mc:AlternateContent>
+      </w:r>
+      <w:r>
+        <w:rPr>
+          <w:noProof/>
+        </w:rPr>
+        <mc:AlternateContent>
+          <mc:Choice Requires="wps">
+            <w:drawing>
+              <wp:anchor distT="0" distB="0" distL="114300" distR="114300" simplePos="0" relativeHeight="251662336" behindDoc="0" locked="0" layoutInCell="1" allowOverlap="1" wp14:anchorId="06C0F2C0" wp14:editId="62AE5A67">
+                <wp:simplePos x="0" y="0"/>
+                <wp:positionH relativeFrom="column">
+                  <wp:posOffset>1474759</wp:posOffset>
                 </wp:positionH>
                 <wp:positionV relativeFrom="paragraph">
                   <wp:posOffset>139700</wp:posOffset>
@@ -1056,7 +1351,7 @@
           </mc:Choice>
           <mc:Fallback>
             <w:pict>
-              <v:rect w14:anchorId="06C0F2C0" id="Rectangle 9" o:spid="_x0000_s1026" style="position:absolute;left:0;text-align:left;margin-left:91.65pt;margin-top:11pt;width:38.5pt;height:48.5pt;z-index:251662336;visibility:visible;mso-wrap-style:square;mso-width-percent:0;mso-height-percent:0;mso-wrap-distance-left:9pt;mso-wrap-distance-top:0;mso-wrap-distance-right:9pt;mso-wrap-distance-bottom:0;mso-position-horizontal:absolute;mso-position-horizontal-relative:text;mso-position-vertical:absolute;mso-position-vertical-relative:text;mso-width-percent:0;mso-height-percent:0;mso-width-relative:margin;mso-height-relative:margin;v-text-anchor:middle" o:gfxdata="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" fillcolor="white [3201]" strokecolor="black [3213]" strokeweight="1pt">
+              <v:rect w14:anchorId="06C0F2C0" id="Rectangle 9" o:spid="_x0000_s1028" style="position:absolute;left:0;text-align:left;margin-left:116.1pt;margin-top:11pt;width:38.5pt;height:48.5pt;z-index:251662336;visibility:visible;mso-wrap-style:square;mso-width-percent:0;mso-height-percent:0;mso-wrap-distance-left:9pt;mso-wrap-distance-top:0;mso-wrap-distance-right:9pt;mso-wrap-distance-bottom:0;mso-position-horizontal:absolute;mso-position-horizontal-relative:text;mso-position-vertical:absolute;mso-position-vertical-relative:text;mso-width-percent:0;mso-height-percent:0;mso-width-relative:margin;mso-height-relative:margin;v-text-anchor:middle" o:gfxdata="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" fillcolor="white [3201]" strokecolor="black [3213]" strokeweight="1pt">
                 <v:textbox>
                   <w:txbxContent>
                     <w:p>
@@ -1086,176 +1381,6 @@
                           <w:lang w:val="en-IN"/>
                         </w:rPr>
                         <w:t>Pooler</w:t>
-                      </w:r>
-                    </w:p>
-                  </w:txbxContent>
-                </v:textbox>
-              </v:rect>
-            </w:pict>
-          </mc:Fallback>
-        </mc:AlternateContent>
-      </w:r>
-      <w:r>
-        <w:rPr>
-          <w:noProof/>
-        </w:rPr>
-        <mc:AlternateContent>
-          <mc:Choice Requires="wps">
-            <w:drawing>
-              <wp:anchor distT="0" distB="0" distL="114300" distR="114300" simplePos="0" relativeHeight="251660288" behindDoc="0" locked="0" layoutInCell="1" allowOverlap="1" wp14:anchorId="246ADCA7" wp14:editId="6AB68DEB">
-                <wp:simplePos x="0" y="0"/>
-                <wp:positionH relativeFrom="column">
-                  <wp:posOffset>490855</wp:posOffset>
-                </wp:positionH>
-                <wp:positionV relativeFrom="paragraph">
-                  <wp:posOffset>139700</wp:posOffset>
-                </wp:positionV>
-                <wp:extent cx="577850" cy="609600"/>
-                <wp:effectExtent l="0" t="0" r="12700" b="19050"/>
-                <wp:wrapNone/>
-                <wp:docPr id="8" name="Rectangle 8"/>
-                <wp:cNvGraphicFramePr/>
-                <a:graphic xmlns:a="http://schemas.openxmlformats.org/drawingml/2006/main">
-                  <a:graphicData uri="http://schemas.microsoft.com/office/word/2010/wordprocessingShape">
-                    <wps:wsp>
-                      <wps:cNvSpPr/>
-                      <wps:spPr>
-                        <a:xfrm>
-                          <a:off x="0" y="0"/>
-                          <a:ext cx="577850" cy="609600"/>
-                        </a:xfrm>
-                        <a:prstGeom prst="rect">
-                          <a:avLst/>
-                        </a:prstGeom>
-                        <a:ln>
-                          <a:solidFill>
-                            <a:schemeClr val="tx1"/>
-                          </a:solidFill>
-                        </a:ln>
-                      </wps:spPr>
-                      <wps:style>
-                        <a:lnRef idx="2">
-                          <a:schemeClr val="accent6"/>
-                        </a:lnRef>
-                        <a:fillRef idx="1">
-                          <a:schemeClr val="lt1"/>
-                        </a:fillRef>
-                        <a:effectRef idx="0">
-                          <a:schemeClr val="accent6"/>
-                        </a:effectRef>
-                        <a:fontRef idx="minor">
-                          <a:schemeClr val="dk1"/>
-                        </a:fontRef>
-                      </wps:style>
-                      <wps:txbx>
-                        <w:txbxContent>
-                          <w:p>
-                            <w:pPr>
-                              <w:rPr>
-                                <w:sz w:val="16"/>
-                                <w:szCs w:val="16"/>
-                                <w:lang w:val="en-IN"/>
-                              </w:rPr>
-                            </w:pPr>
-                            <w:r>
-                              <w:rPr>
-                                <w:sz w:val="16"/>
-                                <w:szCs w:val="16"/>
-                                <w:lang w:val="en-IN"/>
-                              </w:rPr>
-                              <w:t>Encoder</w:t>
-                            </w:r>
-                            <w:r>
-                              <w:rPr>
-                                <w:sz w:val="16"/>
-                                <w:szCs w:val="16"/>
-                                <w:lang w:val="en-IN"/>
-                              </w:rPr>
-                              <w:t>/</w:t>
-                            </w:r>
-                          </w:p>
-                          <w:p>
-                            <w:pPr>
-                              <w:rPr>
-                                <w:sz w:val="16"/>
-                                <w:szCs w:val="16"/>
-                                <w:lang w:val="en-IN"/>
-                              </w:rPr>
-                            </w:pPr>
-                            <w:r>
-                              <w:rPr>
-                                <w:sz w:val="16"/>
-                                <w:szCs w:val="16"/>
-                                <w:lang w:val="en-IN"/>
-                              </w:rPr>
-                              <w:t>Binarizer</w:t>
-                            </w:r>
-                          </w:p>
-                        </w:txbxContent>
-                      </wps:txbx>
-                      <wps:bodyPr rot="0" spcFirstLastPara="0" vertOverflow="overflow" horzOverflow="overflow" vert="horz" wrap="square" lIns="91440" tIns="45720" rIns="91440" bIns="45720" numCol="1" spcCol="0" rtlCol="0" fromWordArt="0" anchor="ctr" anchorCtr="0" forceAA="0" compatLnSpc="1">
-                        <a:prstTxWarp prst="textNoShape">
-                          <a:avLst/>
-                        </a:prstTxWarp>
-                        <a:noAutofit/>
-                      </wps:bodyPr>
-                    </wps:wsp>
-                  </a:graphicData>
-                </a:graphic>
-                <wp14:sizeRelH relativeFrom="margin">
-                  <wp14:pctWidth>0</wp14:pctWidth>
-                </wp14:sizeRelH>
-                <wp14:sizeRelV relativeFrom="margin">
-                  <wp14:pctHeight>0</wp14:pctHeight>
-                </wp14:sizeRelV>
-              </wp:anchor>
-            </w:drawing>
-          </mc:Choice>
-          <mc:Fallback>
-            <w:pict>
-              <v:rect w14:anchorId="246ADCA7" id="Rectangle 8" o:spid="_x0000_s1027" style="position:absolute;left:0;text-align:left;margin-left:38.65pt;margin-top:11pt;width:45.5pt;height:48pt;z-index:251660288;visibility:visible;mso-wrap-style:square;mso-width-percent:0;mso-height-percent:0;mso-wrap-distance-left:9pt;mso-wrap-distance-top:0;mso-wrap-distance-right:9pt;mso-wrap-distance-bottom:0;mso-position-horizontal:absolute;mso-position-horizontal-relative:text;mso-position-vertical:absolute;mso-position-vertical-relative:text;mso-width-percent:0;mso-height-percent:0;mso-width-relative:margin;mso-height-relative:margin;v-text-anchor:middle" o:gfxdata="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" fillcolor="white [3201]" strokecolor="black [3213]" strokeweight="1pt">
-                <v:textbox>
-                  <w:txbxContent>
-                    <w:p>
-                      <w:pPr>
-                        <w:rPr>
-                          <w:sz w:val="16"/>
-                          <w:szCs w:val="16"/>
-                          <w:lang w:val="en-IN"/>
-                        </w:rPr>
-                      </w:pPr>
-                      <w:r>
-                        <w:rPr>
-                          <w:sz w:val="16"/>
-                          <w:szCs w:val="16"/>
-                          <w:lang w:val="en-IN"/>
-                        </w:rPr>
-                        <w:t>Encoder</w:t>
-                      </w:r>
-                      <w:r>
-                        <w:rPr>
-                          <w:sz w:val="16"/>
-                          <w:szCs w:val="16"/>
-                          <w:lang w:val="en-IN"/>
-                        </w:rPr>
-                        <w:t>/</w:t>
-                      </w:r>
-                    </w:p>
-                    <w:p>
-                      <w:pPr>
-                        <w:rPr>
-                          <w:sz w:val="16"/>
-                          <w:szCs w:val="16"/>
-                          <w:lang w:val="en-IN"/>
-                        </w:rPr>
-                      </w:pPr>
-                      <w:r>
-                        <w:rPr>
-                          <w:sz w:val="16"/>
-                          <w:szCs w:val="16"/>
-                          <w:lang w:val="en-IN"/>
-                        </w:rPr>
-                        <w:t>Binarizer</w:t>
                       </w:r>
                     </w:p>
                   </w:txbxContent>
@@ -1354,7 +1479,7 @@
           </mc:Choice>
           <mc:Fallback>
             <w:pict>
-              <v:rect w14:anchorId="6F2AB6E7" id="Rectangle 7" o:spid="_x0000_s1028" style="position:absolute;left:0;text-align:left;margin-left:0;margin-top:10.75pt;width:32.5pt;height:47.5pt;z-index:251659264;visibility:visible;mso-wrap-style:square;mso-width-percent:0;mso-height-percent:0;mso-wrap-distance-left:9pt;mso-wrap-distance-top:0;mso-wrap-distance-right:9pt;mso-wrap-distance-bottom:0;mso-position-horizontal:left;mso-position-horizontal-relative:text;mso-position-vertical:absolute;mso-position-vertical-relative:text;mso-width-percent:0;mso-height-percent:0;mso-width-relative:margin;mso-height-relative:margin;v-text-anchor:middle" o:gfxdata="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" fillcolor="white [3201]" strokecolor="black [3200]" strokeweight="1pt">
+              <v:rect w14:anchorId="6F2AB6E7" id="Rectangle 7" o:spid="_x0000_s1029" style="position:absolute;left:0;text-align:left;margin-left:0;margin-top:10.75pt;width:32.5pt;height:47.5pt;z-index:251659264;visibility:visible;mso-wrap-style:square;mso-width-percent:0;mso-height-percent:0;mso-wrap-distance-left:9pt;mso-wrap-distance-top:0;mso-wrap-distance-right:9pt;mso-wrap-distance-bottom:0;mso-position-horizontal:left;mso-position-horizontal-relative:text;mso-position-vertical:absolute;mso-position-vertical-relative:text;mso-width-percent:0;mso-height-percent:0;mso-width-relative:margin;mso-height-relative:margin;v-text-anchor:middle" o:gfxdata="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" fillcolor="white [3201]" strokecolor="black [3200]" strokeweight="1pt">
                 <v:textbox>
                   <w:txbxContent>
                     <w:p>
@@ -1386,6 +1511,26 @@
       <w:pPr>
         <w:jc w:val="both"/>
       </w:pPr>
+    </w:p>
+    <w:p>
+      <w:pPr>
+        <w:jc w:val="both"/>
+      </w:pPr>
+    </w:p>
+    <w:p>
+      <w:pPr>
+        <w:jc w:val="both"/>
+      </w:pPr>
+    </w:p>
+    <w:p>
+      <w:pPr>
+        <w:jc w:val="both"/>
+      </w:pPr>
+    </w:p>
+    <w:p>
+      <w:pPr>
+        <w:jc w:val="both"/>
+      </w:pPr>
       <w:r>
         <w:rPr>
           <w:noProof/>
@@ -1393,18 +1538,18 @@
         <mc:AlternateContent>
           <mc:Choice Requires="wps">
             <w:drawing>
-              <wp:anchor distT="0" distB="0" distL="114300" distR="114300" simplePos="0" relativeHeight="251664384" behindDoc="0" locked="0" layoutInCell="1" allowOverlap="1" wp14:anchorId="6217CEEB" wp14:editId="13718111">
+              <wp:anchor distT="0" distB="0" distL="114300" distR="114300" simplePos="0" relativeHeight="251669504" behindDoc="0" locked="0" layoutInCell="1" allowOverlap="1" wp14:anchorId="3B0ED124" wp14:editId="1E690C6C">
                 <wp:simplePos x="0" y="0"/>
                 <wp:positionH relativeFrom="column">
-                  <wp:posOffset>1729105</wp:posOffset>
+                  <wp:posOffset>931834</wp:posOffset>
                 </wp:positionH>
                 <wp:positionV relativeFrom="paragraph">
-                  <wp:posOffset>6350</wp:posOffset>
+                  <wp:posOffset>24130</wp:posOffset>
                 </wp:positionV>
-                <wp:extent cx="596900" cy="596900"/>
-                <wp:effectExtent l="0" t="0" r="12700" b="12700"/>
+                <wp:extent cx="726440" cy="240030"/>
+                <wp:effectExtent l="0" t="19050" r="35560" b="26670"/>
                 <wp:wrapNone/>
-                <wp:docPr id="10" name="Rectangle 10"/>
+                <wp:docPr id="18" name="Arrow: Curved Up 18"/>
                 <wp:cNvGraphicFramePr/>
                 <a:graphic xmlns:a="http://schemas.openxmlformats.org/drawingml/2006/main">
                   <a:graphicData uri="http://schemas.microsoft.com/office/word/2010/wordprocessingShape">
@@ -1413,263 +1558,7 @@
                       <wps:spPr>
                         <a:xfrm>
                           <a:off x="0" y="0"/>
-                          <a:ext cx="596900" cy="596900"/>
-                        </a:xfrm>
-                        <a:prstGeom prst="rect">
-                          <a:avLst/>
-                        </a:prstGeom>
-                        <a:ln>
-                          <a:solidFill>
-                            <a:schemeClr val="tx1"/>
-                          </a:solidFill>
-                        </a:ln>
-                      </wps:spPr>
-                      <wps:style>
-                        <a:lnRef idx="2">
-                          <a:schemeClr val="accent6"/>
-                        </a:lnRef>
-                        <a:fillRef idx="1">
-                          <a:schemeClr val="lt1"/>
-                        </a:fillRef>
-                        <a:effectRef idx="0">
-                          <a:schemeClr val="accent6"/>
-                        </a:effectRef>
-                        <a:fontRef idx="minor">
-                          <a:schemeClr val="dk1"/>
-                        </a:fontRef>
-                      </wps:style>
-                      <wps:txbx>
-                        <w:txbxContent>
-                          <w:p>
-                            <w:pPr>
-                              <w:rPr>
-                                <w:sz w:val="16"/>
-                                <w:szCs w:val="16"/>
-                                <w:lang w:val="en-IN"/>
-                              </w:rPr>
-                            </w:pPr>
-                            <w:r>
-                              <w:rPr>
-                                <w:sz w:val="16"/>
-                                <w:szCs w:val="16"/>
-                                <w:lang w:val="en-IN"/>
-                              </w:rPr>
-                              <w:t>Temporal Memory</w:t>
-                            </w:r>
-                          </w:p>
-                        </w:txbxContent>
-                      </wps:txbx>
-                      <wps:bodyPr rot="0" spcFirstLastPara="0" vertOverflow="overflow" horzOverflow="overflow" vert="horz" wrap="square" lIns="91440" tIns="45720" rIns="91440" bIns="45720" numCol="1" spcCol="0" rtlCol="0" fromWordArt="0" anchor="ctr" anchorCtr="0" forceAA="0" compatLnSpc="1">
-                        <a:prstTxWarp prst="textNoShape">
-                          <a:avLst/>
-                        </a:prstTxWarp>
-                        <a:noAutofit/>
-                      </wps:bodyPr>
-                    </wps:wsp>
-                  </a:graphicData>
-                </a:graphic>
-                <wp14:sizeRelH relativeFrom="margin">
-                  <wp14:pctWidth>0</wp14:pctWidth>
-                </wp14:sizeRelH>
-                <wp14:sizeRelV relativeFrom="margin">
-                  <wp14:pctHeight>0</wp14:pctHeight>
-                </wp14:sizeRelV>
-              </wp:anchor>
-            </w:drawing>
-          </mc:Choice>
-          <mc:Fallback>
-            <w:pict>
-              <v:rect w14:anchorId="6217CEEB" id="Rectangle 10" o:spid="_x0000_s1029" style="position:absolute;left:0;text-align:left;margin-left:136.15pt;margin-top:.5pt;width:47pt;height:47pt;z-index:251664384;visibility:visible;mso-wrap-style:square;mso-width-percent:0;mso-height-percent:0;mso-wrap-distance-left:9pt;mso-wrap-distance-top:0;mso-wrap-distance-right:9pt;mso-wrap-distance-bottom:0;mso-position-horizontal:absolute;mso-position-horizontal-relative:text;mso-position-vertical:absolute;mso-position-vertical-relative:text;mso-width-percent:0;mso-height-percent:0;mso-width-relative:margin;mso-height-relative:margin;v-text-anchor:middle" o:gfxdata="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" fillcolor="white [3201]" strokecolor="black [3213]" strokeweight="1pt">
-                <v:textbox>
-                  <w:txbxContent>
-                    <w:p>
-                      <w:pPr>
-                        <w:rPr>
-                          <w:sz w:val="16"/>
-                          <w:szCs w:val="16"/>
-                          <w:lang w:val="en-IN"/>
-                        </w:rPr>
-                      </w:pPr>
-                      <w:r>
-                        <w:rPr>
-                          <w:sz w:val="16"/>
-                          <w:szCs w:val="16"/>
-                          <w:lang w:val="en-IN"/>
-                        </w:rPr>
-                        <w:t>Temporal Memory</w:t>
-                      </w:r>
-                    </w:p>
-                  </w:txbxContent>
-                </v:textbox>
-              </v:rect>
-            </w:pict>
-          </mc:Fallback>
-        </mc:AlternateContent>
-      </w:r>
-      <w:r>
-        <w:rPr>
-          <w:noProof/>
-        </w:rPr>
-        <mc:AlternateContent>
-          <mc:Choice Requires="wps">
-            <w:drawing>
-              <wp:anchor distT="0" distB="0" distL="114300" distR="114300" simplePos="0" relativeHeight="251666432" behindDoc="0" locked="0" layoutInCell="1" allowOverlap="1" wp14:anchorId="4D1DDADF" wp14:editId="479426C1">
-                <wp:simplePos x="0" y="0"/>
-                <wp:positionH relativeFrom="column">
-                  <wp:posOffset>2440305</wp:posOffset>
-                </wp:positionH>
-                <wp:positionV relativeFrom="paragraph">
-                  <wp:posOffset>6350</wp:posOffset>
-                </wp:positionV>
-                <wp:extent cx="666750" cy="603250"/>
-                <wp:effectExtent l="0" t="0" r="19050" b="25400"/>
-                <wp:wrapNone/>
-                <wp:docPr id="11" name="Rectangle 11"/>
-                <wp:cNvGraphicFramePr/>
-                <a:graphic xmlns:a="http://schemas.openxmlformats.org/drawingml/2006/main">
-                  <a:graphicData uri="http://schemas.microsoft.com/office/word/2010/wordprocessingShape">
-                    <wps:wsp>
-                      <wps:cNvSpPr/>
-                      <wps:spPr>
-                        <a:xfrm>
-                          <a:off x="0" y="0"/>
-                          <a:ext cx="666750" cy="603250"/>
-                        </a:xfrm>
-                        <a:prstGeom prst="rect">
-                          <a:avLst/>
-                        </a:prstGeom>
-                        <a:ln>
-                          <a:solidFill>
-                            <a:schemeClr val="tx1"/>
-                          </a:solidFill>
-                        </a:ln>
-                      </wps:spPr>
-                      <wps:style>
-                        <a:lnRef idx="2">
-                          <a:schemeClr val="accent6"/>
-                        </a:lnRef>
-                        <a:fillRef idx="1">
-                          <a:schemeClr val="lt1"/>
-                        </a:fillRef>
-                        <a:effectRef idx="0">
-                          <a:schemeClr val="accent6"/>
-                        </a:effectRef>
-                        <a:fontRef idx="minor">
-                          <a:schemeClr val="dk1"/>
-                        </a:fontRef>
-                      </wps:style>
-                      <wps:txbx>
-                        <w:txbxContent>
-                          <w:p>
-                            <w:pPr>
-                              <w:rPr>
-                                <w:lang w:val="en-IN"/>
-                              </w:rPr>
-                            </w:pPr>
-                            <w:r>
-                              <w:rPr>
-                                <w:sz w:val="16"/>
-                                <w:szCs w:val="16"/>
-                                <w:lang w:val="en-IN"/>
-                              </w:rPr>
-                              <w:t>Similarity Calculation</w:t>
-                            </w:r>
-                          </w:p>
-                        </w:txbxContent>
-                      </wps:txbx>
-                      <wps:bodyPr rot="0" spcFirstLastPara="0" vertOverflow="overflow" horzOverflow="overflow" vert="horz" wrap="square" lIns="91440" tIns="45720" rIns="91440" bIns="45720" numCol="1" spcCol="0" rtlCol="0" fromWordArt="0" anchor="ctr" anchorCtr="0" forceAA="0" compatLnSpc="1">
-                        <a:prstTxWarp prst="textNoShape">
-                          <a:avLst/>
-                        </a:prstTxWarp>
-                        <a:noAutofit/>
-                      </wps:bodyPr>
-                    </wps:wsp>
-                  </a:graphicData>
-                </a:graphic>
-                <wp14:sizeRelH relativeFrom="margin">
-                  <wp14:pctWidth>0</wp14:pctWidth>
-                </wp14:sizeRelH>
-                <wp14:sizeRelV relativeFrom="margin">
-                  <wp14:pctHeight>0</wp14:pctHeight>
-                </wp14:sizeRelV>
-              </wp:anchor>
-            </w:drawing>
-          </mc:Choice>
-          <mc:Fallback>
-            <w:pict>
-              <v:rect w14:anchorId="4D1DDADF" id="Rectangle 11" o:spid="_x0000_s1030" style="position:absolute;left:0;text-align:left;margin-left:192.15pt;margin-top:.5pt;width:52.5pt;height:47.5pt;z-index:251666432;visibility:visible;mso-wrap-style:square;mso-width-percent:0;mso-height-percent:0;mso-wrap-distance-left:9pt;mso-wrap-distance-top:0;mso-wrap-distance-right:9pt;mso-wrap-distance-bottom:0;mso-position-horizontal:absolute;mso-position-horizontal-relative:text;mso-position-vertical:absolute;mso-position-vertical-relative:text;mso-width-percent:0;mso-height-percent:0;mso-width-relative:margin;mso-height-relative:margin;v-text-anchor:middle" o:gfxdata="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" fillcolor="white [3201]" strokecolor="black [3213]" strokeweight="1pt">
-                <v:textbox>
-                  <w:txbxContent>
-                    <w:p>
-                      <w:pPr>
-                        <w:rPr>
-                          <w:lang w:val="en-IN"/>
-                        </w:rPr>
-                      </w:pPr>
-                      <w:r>
-                        <w:rPr>
-                          <w:sz w:val="16"/>
-                          <w:szCs w:val="16"/>
-                          <w:lang w:val="en-IN"/>
-                        </w:rPr>
-                        <w:t>Similarity Calculation</w:t>
-                      </w:r>
-                    </w:p>
-                  </w:txbxContent>
-                </v:textbox>
-              </v:rect>
-            </w:pict>
-          </mc:Fallback>
-        </mc:AlternateContent>
-      </w:r>
-    </w:p>
-    <w:p>
-      <w:pPr>
-        <w:jc w:val="both"/>
-      </w:pPr>
-    </w:p>
-    <w:p>
-      <w:pPr>
-        <w:jc w:val="both"/>
-      </w:pPr>
-    </w:p>
-    <w:p>
-      <w:pPr>
-        <w:jc w:val="both"/>
-      </w:pPr>
-    </w:p>
-    <w:p>
-      <w:pPr>
-        <w:jc w:val="both"/>
-      </w:pPr>
-      <w:r>
-        <w:rPr>
-          <w:noProof/>
-        </w:rPr>
-        <mc:AlternateContent>
-          <mc:Choice Requires="wps">
-            <w:drawing>
-              <wp:anchor distT="0" distB="0" distL="114300" distR="114300" simplePos="0" relativeHeight="251673600" behindDoc="0" locked="0" layoutInCell="1" allowOverlap="1" wp14:anchorId="5D7CDE80" wp14:editId="10BB5ECF">
-                <wp:simplePos x="0" y="0"/>
-                <wp:positionH relativeFrom="column">
-                  <wp:posOffset>2139315</wp:posOffset>
-                </wp:positionH>
-                <wp:positionV relativeFrom="paragraph">
-                  <wp:posOffset>36195</wp:posOffset>
-                </wp:positionV>
-                <wp:extent cx="726831" cy="240323"/>
-                <wp:effectExtent l="0" t="19050" r="35560" b="26670"/>
-                <wp:wrapNone/>
-                <wp:docPr id="20" name="Arrow: Curved Up 20"/>
-                <wp:cNvGraphicFramePr/>
-                <a:graphic xmlns:a="http://schemas.openxmlformats.org/drawingml/2006/main">
-                  <a:graphicData uri="http://schemas.microsoft.com/office/word/2010/wordprocessingShape">
-                    <wps:wsp>
-                      <wps:cNvSpPr/>
-                      <wps:spPr>
-                        <a:xfrm>
-                          <a:off x="0" y="0"/>
-                          <a:ext cx="726831" cy="240323"/>
+                          <a:ext cx="726440" cy="240030"/>
                         </a:xfrm>
                         <a:prstGeom prst="curvedUpArrow">
                           <a:avLst/>
@@ -1705,7 +1594,7 @@
           </mc:Choice>
           <mc:Fallback>
             <w:pict>
-              <v:shapetype w14:anchorId="0D0ADD3D" id="_x0000_t104" coordsize="21600,21600" o:spt="104" adj="12960,19440,7200" path="ar0@22@3@21,,0@4@21@14@22@1@21@7@21@12@2l@13@2@8,0@11@2wa0@22@3@21@10@2@16@24@14@22@1@21@16@24@14,xewr@14@22@1@21@7@21@16@24nfe">
+              <v:shapetype w14:anchorId="10983794" id="_x0000_t104" coordsize="21600,21600" o:spt="104" adj="12960,19440,7200" path="ar0@22@3@21,,0@4@21@14@22@1@21@7@21@12@2l@13@2@8,0@11@2wa0@22@3@21@10@2@16@24@14@22@1@21@16@24@14,xewr@14@22@1@21@7@21@16@24nfe">
                 <v:stroke joinstyle="miter"/>
                 <v:formulas>
                   <v:f eqn="val #0"/>
@@ -1762,7 +1651,7 @@
                 </v:handles>
                 <o:complex v:ext="view"/>
               </v:shapetype>
-              <v:shape id="Arrow: Curved Up 20" o:spid="_x0000_s1026" type="#_x0000_t104" style="position:absolute;margin-left:168.45pt;margin-top:2.85pt;width:57.25pt;height:18.9pt;z-index:251673600;visibility:visible;mso-wrap-style:square;mso-wrap-distance-left:9pt;mso-wrap-distance-top:0;mso-wrap-distance-right:9pt;mso-wrap-distance-bottom:0;mso-position-horizontal:absolute;mso-position-horizontal-relative:text;mso-position-vertical:absolute;mso-position-vertical-relative:text;v-text-anchor:middle" o:gfxdata="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" adj="18029,20707,5400" fillcolor="black [3200]" strokecolor="black [1600]" strokeweight="1pt"/>
+              <v:shape id="Arrow: Curved Up 18" o:spid="_x0000_s1026" type="#_x0000_t104" style="position:absolute;margin-left:73.35pt;margin-top:1.9pt;width:57.2pt;height:18.9pt;z-index:251669504;visibility:visible;mso-wrap-style:square;mso-wrap-distance-left:9pt;mso-wrap-distance-top:0;mso-wrap-distance-right:9pt;mso-wrap-distance-bottom:0;mso-position-horizontal:absolute;mso-position-horizontal-relative:text;mso-position-vertical:absolute;mso-position-vertical-relative:text;v-text-anchor:middle" o:gfxdata="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" adj="18031,20708,5400" fillcolor="black [3200]" strokecolor="black [1600]" strokeweight="1pt"/>
             </w:pict>
           </mc:Fallback>
         </mc:AlternateContent>
@@ -1774,10 +1663,10 @@
         <mc:AlternateContent>
           <mc:Choice Requires="wps">
             <w:drawing>
-              <wp:anchor distT="0" distB="0" distL="114300" distR="114300" simplePos="0" relativeHeight="251671552" behindDoc="0" locked="0" layoutInCell="1" allowOverlap="1" wp14:anchorId="010DBA4D" wp14:editId="1B4200F2">
+              <wp:anchor distT="0" distB="0" distL="114300" distR="114300" simplePos="0" relativeHeight="251671552" behindDoc="0" locked="0" layoutInCell="1" allowOverlap="1" wp14:anchorId="010DBA4D" wp14:editId="006F7E57">
                 <wp:simplePos x="0" y="0"/>
                 <wp:positionH relativeFrom="column">
-                  <wp:posOffset>1445260</wp:posOffset>
+                  <wp:posOffset>1797742</wp:posOffset>
                 </wp:positionH>
                 <wp:positionV relativeFrom="paragraph">
                   <wp:posOffset>22860</wp:posOffset>
@@ -1830,75 +1719,7 @@
           </mc:Choice>
           <mc:Fallback>
             <w:pict>
-              <v:shape w14:anchorId="4F656B50" id="Arrow: Curved Up 19" o:spid="_x0000_s1026" type="#_x0000_t104" style="position:absolute;margin-left:113.8pt;margin-top:1.8pt;width:57.25pt;height:18.9pt;z-index:251671552;visibility:visible;mso-wrap-style:square;mso-wrap-distance-left:9pt;mso-wrap-distance-top:0;mso-wrap-distance-right:9pt;mso-wrap-distance-bottom:0;mso-position-horizontal:absolute;mso-position-horizontal-relative:text;mso-position-vertical:absolute;mso-position-vertical-relative:text;v-text-anchor:middle" o:gfxdata="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" adj="18029,20707,5400" fillcolor="black [3200]" strokecolor="black [1600]" strokeweight="1pt"/>
-            </w:pict>
-          </mc:Fallback>
-        </mc:AlternateContent>
-      </w:r>
-      <w:r>
-        <w:rPr>
-          <w:noProof/>
-        </w:rPr>
-        <mc:AlternateContent>
-          <mc:Choice Requires="wps">
-            <w:drawing>
-              <wp:anchor distT="0" distB="0" distL="114300" distR="114300" simplePos="0" relativeHeight="251669504" behindDoc="0" locked="0" layoutInCell="1" allowOverlap="1" wp14:anchorId="3B0ED124" wp14:editId="1316EC66">
-                <wp:simplePos x="0" y="0"/>
-                <wp:positionH relativeFrom="column">
-                  <wp:posOffset>744855</wp:posOffset>
-                </wp:positionH>
-                <wp:positionV relativeFrom="paragraph">
-                  <wp:posOffset>24130</wp:posOffset>
-                </wp:positionV>
-                <wp:extent cx="726440" cy="240030"/>
-                <wp:effectExtent l="0" t="19050" r="35560" b="26670"/>
-                <wp:wrapNone/>
-                <wp:docPr id="18" name="Arrow: Curved Up 18"/>
-                <wp:cNvGraphicFramePr/>
-                <a:graphic xmlns:a="http://schemas.openxmlformats.org/drawingml/2006/main">
-                  <a:graphicData uri="http://schemas.microsoft.com/office/word/2010/wordprocessingShape">
-                    <wps:wsp>
-                      <wps:cNvSpPr/>
-                      <wps:spPr>
-                        <a:xfrm>
-                          <a:off x="0" y="0"/>
-                          <a:ext cx="726440" cy="240030"/>
-                        </a:xfrm>
-                        <a:prstGeom prst="curvedUpArrow">
-                          <a:avLst/>
-                        </a:prstGeom>
-                      </wps:spPr>
-                      <wps:style>
-                        <a:lnRef idx="2">
-                          <a:schemeClr val="dk1">
-                            <a:shade val="50000"/>
-                          </a:schemeClr>
-                        </a:lnRef>
-                        <a:fillRef idx="1">
-                          <a:schemeClr val="dk1"/>
-                        </a:fillRef>
-                        <a:effectRef idx="0">
-                          <a:schemeClr val="dk1"/>
-                        </a:effectRef>
-                        <a:fontRef idx="minor">
-                          <a:schemeClr val="lt1"/>
-                        </a:fontRef>
-                      </wps:style>
-                      <wps:bodyPr rot="0" spcFirstLastPara="0" vertOverflow="overflow" horzOverflow="overflow" vert="horz" wrap="square" lIns="91440" tIns="45720" rIns="91440" bIns="45720" numCol="1" spcCol="0" rtlCol="0" fromWordArt="0" anchor="ctr" anchorCtr="0" forceAA="0" compatLnSpc="1">
-                        <a:prstTxWarp prst="textNoShape">
-                          <a:avLst/>
-                        </a:prstTxWarp>
-                        <a:noAutofit/>
-                      </wps:bodyPr>
-                    </wps:wsp>
-                  </a:graphicData>
-                </a:graphic>
-              </wp:anchor>
-            </w:drawing>
-          </mc:Choice>
-          <mc:Fallback>
-            <w:pict>
-              <v:shape w14:anchorId="314FBBF9" id="Arrow: Curved Up 18" o:spid="_x0000_s1026" type="#_x0000_t104" style="position:absolute;margin-left:58.65pt;margin-top:1.9pt;width:57.2pt;height:18.9pt;z-index:251669504;visibility:visible;mso-wrap-style:square;mso-wrap-distance-left:9pt;mso-wrap-distance-top:0;mso-wrap-distance-right:9pt;mso-wrap-distance-bottom:0;mso-position-horizontal:absolute;mso-position-horizontal-relative:text;mso-position-vertical:absolute;mso-position-vertical-relative:text;v-text-anchor:middle" o:gfxdata="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" adj="18031,20708,5400" fillcolor="black [3200]" strokecolor="black [1600]" strokeweight="1pt"/>
+              <v:shape w14:anchorId="64706177" id="Arrow: Curved Up 19" o:spid="_x0000_s1026" type="#_x0000_t104" style="position:absolute;margin-left:141.55pt;margin-top:1.8pt;width:57.25pt;height:18.9pt;z-index:251671552;visibility:visible;mso-wrap-style:square;mso-wrap-distance-left:9pt;mso-wrap-distance-top:0;mso-wrap-distance-right:9pt;mso-wrap-distance-bottom:0;mso-position-horizontal:absolute;mso-position-horizontal-relative:text;mso-position-vertical:absolute;mso-position-vertical-relative:text;v-text-anchor:middle" o:gfxdata="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" adj="18029,20707,5400" fillcolor="black [3200]" strokecolor="black [1600]" strokeweight="1pt"/>
             </w:pict>
           </mc:Fallback>
         </mc:AlternateContent>
@@ -1991,258 +1812,10 @@
         <mc:AlternateContent>
           <mc:Choice Requires="wps">
             <w:drawing>
-              <wp:anchor distT="0" distB="0" distL="114300" distR="114300" simplePos="0" relativeHeight="251680768" behindDoc="0" locked="0" layoutInCell="1" allowOverlap="1" wp14:anchorId="48C38114" wp14:editId="6A53942F">
-                <wp:simplePos x="0" y="0"/>
-                <wp:positionH relativeFrom="margin">
-                  <wp:posOffset>2283460</wp:posOffset>
-                </wp:positionH>
-                <wp:positionV relativeFrom="paragraph">
-                  <wp:posOffset>69850</wp:posOffset>
-                </wp:positionV>
-                <wp:extent cx="412750" cy="205154"/>
-                <wp:effectExtent l="0" t="0" r="25400" b="23495"/>
-                <wp:wrapNone/>
-                <wp:docPr id="25" name="Rectangle 25"/>
-                <wp:cNvGraphicFramePr/>
-                <a:graphic xmlns:a="http://schemas.openxmlformats.org/drawingml/2006/main">
-                  <a:graphicData uri="http://schemas.microsoft.com/office/word/2010/wordprocessingShape">
-                    <wps:wsp>
-                      <wps:cNvSpPr/>
-                      <wps:spPr>
-                        <a:xfrm>
-                          <a:off x="0" y="0"/>
-                          <a:ext cx="412750" cy="205154"/>
-                        </a:xfrm>
-                        <a:prstGeom prst="rect">
-                          <a:avLst/>
-                        </a:prstGeom>
-                        <a:ln>
-                          <a:solidFill>
-                            <a:schemeClr val="bg1"/>
-                          </a:solidFill>
-                        </a:ln>
-                      </wps:spPr>
-                      <wps:style>
-                        <a:lnRef idx="2">
-                          <a:schemeClr val="accent6"/>
-                        </a:lnRef>
-                        <a:fillRef idx="1">
-                          <a:schemeClr val="lt1"/>
-                        </a:fillRef>
-                        <a:effectRef idx="0">
-                          <a:schemeClr val="accent6"/>
-                        </a:effectRef>
-                        <a:fontRef idx="minor">
-                          <a:schemeClr val="dk1"/>
-                        </a:fontRef>
-                      </wps:style>
-                      <wps:txbx>
-                        <w:txbxContent>
-                          <w:p>
-                            <w:pPr>
-                              <w:rPr>
-                                <w:sz w:val="16"/>
-                                <w:szCs w:val="16"/>
-                                <w:lang w:val="en-IN"/>
-                              </w:rPr>
-                            </w:pPr>
-                            <w:r>
-                              <w:rPr>
-                                <w:sz w:val="16"/>
-                                <w:szCs w:val="16"/>
-                                <w:lang w:val="en-IN"/>
-                              </w:rPr>
-                              <w:t>SDR</w:t>
-                            </w:r>
-                          </w:p>
-                        </w:txbxContent>
-                      </wps:txbx>
-                      <wps:bodyPr rot="0" spcFirstLastPara="0" vertOverflow="overflow" horzOverflow="overflow" vert="horz" wrap="square" lIns="91440" tIns="45720" rIns="91440" bIns="45720" numCol="1" spcCol="0" rtlCol="0" fromWordArt="0" anchor="ctr" anchorCtr="0" forceAA="0" compatLnSpc="1">
-                        <a:prstTxWarp prst="textNoShape">
-                          <a:avLst/>
-                        </a:prstTxWarp>
-                        <a:noAutofit/>
-                      </wps:bodyPr>
-                    </wps:wsp>
-                  </a:graphicData>
-                </a:graphic>
-                <wp14:sizeRelH relativeFrom="margin">
-                  <wp14:pctWidth>0</wp14:pctWidth>
-                </wp14:sizeRelH>
-                <wp14:sizeRelV relativeFrom="margin">
-                  <wp14:pctHeight>0</wp14:pctHeight>
-                </wp14:sizeRelV>
-              </wp:anchor>
-            </w:drawing>
-          </mc:Choice>
-          <mc:Fallback>
-            <w:pict>
-              <v:rect w14:anchorId="48C38114" id="Rectangle 25" o:spid="_x0000_s1031" style="position:absolute;left:0;text-align:left;margin-left:179.8pt;margin-top:5.5pt;width:32.5pt;height:16.15pt;z-index:251680768;visibility:visible;mso-wrap-style:square;mso-width-percent:0;mso-height-percent:0;mso-wrap-distance-left:9pt;mso-wrap-distance-top:0;mso-wrap-distance-right:9pt;mso-wrap-distance-bottom:0;mso-position-horizontal:absolute;mso-position-horizontal-relative:margin;mso-position-vertical:absolute;mso-position-vertical-relative:text;mso-width-percent:0;mso-height-percent:0;mso-width-relative:margin;mso-height-relative:margin;v-text-anchor:middle" o:gfxdata="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" fillcolor="white [3201]" strokecolor="white [3212]" strokeweight="1pt">
-                <v:textbox>
-                  <w:txbxContent>
-                    <w:p>
-                      <w:pPr>
-                        <w:rPr>
-                          <w:sz w:val="16"/>
-                          <w:szCs w:val="16"/>
-                          <w:lang w:val="en-IN"/>
-                        </w:rPr>
-                      </w:pPr>
-                      <w:r>
-                        <w:rPr>
-                          <w:sz w:val="16"/>
-                          <w:szCs w:val="16"/>
-                          <w:lang w:val="en-IN"/>
-                        </w:rPr>
-                        <w:t>SDR</w:t>
-                      </w:r>
-                    </w:p>
-                  </w:txbxContent>
-                </v:textbox>
-                <w10:wrap anchorx="margin"/>
-              </v:rect>
-            </w:pict>
-          </mc:Fallback>
-        </mc:AlternateContent>
-      </w:r>
-      <w:r>
-        <w:rPr>
-          <w:noProof/>
-          <w:sz w:val="16"/>
-          <w:szCs w:val="16"/>
-          <w:lang w:val="en-IN"/>
-        </w:rPr>
-        <mc:AlternateContent>
-          <mc:Choice Requires="wps">
-            <w:drawing>
-              <wp:anchor distT="0" distB="0" distL="114300" distR="114300" simplePos="0" relativeHeight="251682816" behindDoc="0" locked="0" layoutInCell="1" allowOverlap="1" wp14:anchorId="51D1995E" wp14:editId="40DD3721">
-                <wp:simplePos x="0" y="0"/>
-                <wp:positionH relativeFrom="margin">
-                  <wp:posOffset>1591945</wp:posOffset>
-                </wp:positionH>
-                <wp:positionV relativeFrom="paragraph">
-                  <wp:posOffset>52070</wp:posOffset>
-                </wp:positionV>
-                <wp:extent cx="412750" cy="205154"/>
-                <wp:effectExtent l="0" t="0" r="25400" b="23495"/>
-                <wp:wrapNone/>
-                <wp:docPr id="26" name="Rectangle 26"/>
-                <wp:cNvGraphicFramePr/>
-                <a:graphic xmlns:a="http://schemas.openxmlformats.org/drawingml/2006/main">
-                  <a:graphicData uri="http://schemas.microsoft.com/office/word/2010/wordprocessingShape">
-                    <wps:wsp>
-                      <wps:cNvSpPr/>
-                      <wps:spPr>
-                        <a:xfrm>
-                          <a:off x="0" y="0"/>
-                          <a:ext cx="412750" cy="205154"/>
-                        </a:xfrm>
-                        <a:prstGeom prst="rect">
-                          <a:avLst/>
-                        </a:prstGeom>
-                        <a:ln>
-                          <a:solidFill>
-                            <a:schemeClr val="bg1"/>
-                          </a:solidFill>
-                        </a:ln>
-                      </wps:spPr>
-                      <wps:style>
-                        <a:lnRef idx="2">
-                          <a:schemeClr val="accent6"/>
-                        </a:lnRef>
-                        <a:fillRef idx="1">
-                          <a:schemeClr val="lt1"/>
-                        </a:fillRef>
-                        <a:effectRef idx="0">
-                          <a:schemeClr val="accent6"/>
-                        </a:effectRef>
-                        <a:fontRef idx="minor">
-                          <a:schemeClr val="dk1"/>
-                        </a:fontRef>
-                      </wps:style>
-                      <wps:txbx>
-                        <w:txbxContent>
-                          <w:p>
-                            <w:pPr>
-                              <w:rPr>
-                                <w:sz w:val="16"/>
-                                <w:szCs w:val="16"/>
-                                <w:lang w:val="en-IN"/>
-                              </w:rPr>
-                            </w:pPr>
-                            <w:r>
-                              <w:rPr>
-                                <w:sz w:val="16"/>
-                                <w:szCs w:val="16"/>
-                                <w:lang w:val="en-IN"/>
-                              </w:rPr>
-                              <w:t>SDR</w:t>
-                            </w:r>
-                          </w:p>
-                        </w:txbxContent>
-                      </wps:txbx>
-                      <wps:bodyPr rot="0" spcFirstLastPara="0" vertOverflow="overflow" horzOverflow="overflow" vert="horz" wrap="square" lIns="91440" tIns="45720" rIns="91440" bIns="45720" numCol="1" spcCol="0" rtlCol="0" fromWordArt="0" anchor="ctr" anchorCtr="0" forceAA="0" compatLnSpc="1">
-                        <a:prstTxWarp prst="textNoShape">
-                          <a:avLst/>
-                        </a:prstTxWarp>
-                        <a:noAutofit/>
-                      </wps:bodyPr>
-                    </wps:wsp>
-                  </a:graphicData>
-                </a:graphic>
-                <wp14:sizeRelH relativeFrom="margin">
-                  <wp14:pctWidth>0</wp14:pctWidth>
-                </wp14:sizeRelH>
-                <wp14:sizeRelV relativeFrom="margin">
-                  <wp14:pctHeight>0</wp14:pctHeight>
-                </wp14:sizeRelV>
-              </wp:anchor>
-            </w:drawing>
-          </mc:Choice>
-          <mc:Fallback>
-            <w:pict>
-              <v:rect w14:anchorId="51D1995E" id="Rectangle 26" o:spid="_x0000_s1032" style="position:absolute;left:0;text-align:left;margin-left:125.35pt;margin-top:4.1pt;width:32.5pt;height:16.15pt;z-index:251682816;visibility:visible;mso-wrap-style:square;mso-width-percent:0;mso-height-percent:0;mso-wrap-distance-left:9pt;mso-wrap-distance-top:0;mso-wrap-distance-right:9pt;mso-wrap-distance-bottom:0;mso-position-horizontal:absolute;mso-position-horizontal-relative:margin;mso-position-vertical:absolute;mso-position-vertical-relative:text;mso-width-percent:0;mso-height-percent:0;mso-width-relative:margin;mso-height-relative:margin;v-text-anchor:middle" o:gfxdata="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" fillcolor="white [3201]" strokecolor="white [3212]" strokeweight="1pt">
-                <v:textbox>
-                  <w:txbxContent>
-                    <w:p>
-                      <w:pPr>
-                        <w:rPr>
-                          <w:sz w:val="16"/>
-                          <w:szCs w:val="16"/>
-                          <w:lang w:val="en-IN"/>
-                        </w:rPr>
-                      </w:pPr>
-                      <w:r>
-                        <w:rPr>
-                          <w:sz w:val="16"/>
-                          <w:szCs w:val="16"/>
-                          <w:lang w:val="en-IN"/>
-                        </w:rPr>
-                        <w:t>SDR</w:t>
-                      </w:r>
-                    </w:p>
-                  </w:txbxContent>
-                </v:textbox>
-                <w10:wrap anchorx="margin"/>
-              </v:rect>
-            </w:pict>
-          </mc:Fallback>
-        </mc:AlternateContent>
-      </w:r>
-      <w:r>
-        <w:rPr>
-          <w:noProof/>
-          <w:sz w:val="16"/>
-          <w:szCs w:val="16"/>
-          <w:lang w:val="en-IN"/>
-        </w:rPr>
-        <mc:AlternateContent>
-          <mc:Choice Requires="wps">
-            <w:drawing>
-              <wp:anchor distT="0" distB="0" distL="114300" distR="114300" simplePos="0" relativeHeight="251676672" behindDoc="0" locked="0" layoutInCell="1" allowOverlap="1" wp14:anchorId="4A655CD6" wp14:editId="5BAD0794">
+              <wp:anchor distT="0" distB="0" distL="114300" distR="114300" simplePos="0" relativeHeight="251676672" behindDoc="0" locked="0" layoutInCell="1" allowOverlap="1" wp14:anchorId="4A655CD6" wp14:editId="64BDE515">
                 <wp:simplePos x="0" y="0"/>
                 <wp:positionH relativeFrom="column">
-                  <wp:posOffset>823595</wp:posOffset>
+                  <wp:posOffset>1052195</wp:posOffset>
                 </wp:positionH>
                 <wp:positionV relativeFrom="paragraph">
                   <wp:posOffset>3810</wp:posOffset>
@@ -2325,7 +1898,7 @@
           </mc:Choice>
           <mc:Fallback>
             <w:pict>
-              <v:rect w14:anchorId="4A655CD6" id="Rectangle 22" o:spid="_x0000_s1033" style="position:absolute;left:0;text-align:left;margin-left:64.85pt;margin-top:.3pt;width:40.15pt;height:26.3pt;z-index:251676672;visibility:visible;mso-wrap-style:square;mso-width-percent:0;mso-height-percent:0;mso-wrap-distance-left:9pt;mso-wrap-distance-top:0;mso-wrap-distance-right:9pt;mso-wrap-distance-bottom:0;mso-position-horizontal:absolute;mso-position-horizontal-relative:text;mso-position-vertical:absolute;mso-position-vertical-relative:text;mso-width-percent:0;mso-height-percent:0;mso-width-relative:margin;mso-height-relative:margin;v-text-anchor:middle" o:gfxdata="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" fillcolor="white [3201]" strokecolor="white [3212]" strokeweight="1pt">
+              <v:rect w14:anchorId="4A655CD6" id="Rectangle 22" o:spid="_x0000_s1030" style="position:absolute;left:0;text-align:left;margin-left:82.85pt;margin-top:.3pt;width:40.15pt;height:26.3pt;z-index:251676672;visibility:visible;mso-wrap-style:square;mso-width-percent:0;mso-height-percent:0;mso-wrap-distance-left:9pt;mso-wrap-distance-top:0;mso-wrap-distance-right:9pt;mso-wrap-distance-bottom:0;mso-position-horizontal:absolute;mso-position-horizontal-relative:text;mso-position-vertical:absolute;mso-position-vertical-relative:text;mso-width-percent:0;mso-height-percent:0;mso-width-relative:margin;mso-height-relative:margin;v-text-anchor:middle" o:gfxdata="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" fillcolor="white [3201]" strokecolor="white [3212]" strokeweight="1pt">
                 <v:textbox>
                   <w:txbxContent>
                     <w:p>
@@ -2347,6 +1920,130 @@
                     </w:p>
                   </w:txbxContent>
                 </v:textbox>
+              </v:rect>
+            </w:pict>
+          </mc:Fallback>
+        </mc:AlternateContent>
+      </w:r>
+      <w:r>
+        <w:rPr>
+          <w:noProof/>
+          <w:sz w:val="16"/>
+          <w:szCs w:val="16"/>
+          <w:lang w:val="en-IN"/>
+        </w:rPr>
+        <mc:AlternateContent>
+          <mc:Choice Requires="wps">
+            <w:drawing>
+              <wp:anchor distT="0" distB="0" distL="114300" distR="114300" simplePos="0" relativeHeight="251682816" behindDoc="0" locked="0" layoutInCell="1" allowOverlap="1" wp14:anchorId="51D1995E" wp14:editId="08E06094">
+                <wp:simplePos x="0" y="0"/>
+                <wp:positionH relativeFrom="margin">
+                  <wp:posOffset>1882891</wp:posOffset>
+                </wp:positionH>
+                <wp:positionV relativeFrom="paragraph">
+                  <wp:posOffset>79780</wp:posOffset>
+                </wp:positionV>
+                <wp:extent cx="412750" cy="205154"/>
+                <wp:effectExtent l="0" t="0" r="25400" b="23495"/>
+                <wp:wrapNone/>
+                <wp:docPr id="26" name="Rectangle 26"/>
+                <wp:cNvGraphicFramePr/>
+                <a:graphic xmlns:a="http://schemas.openxmlformats.org/drawingml/2006/main">
+                  <a:graphicData uri="http://schemas.microsoft.com/office/word/2010/wordprocessingShape">
+                    <wps:wsp>
+                      <wps:cNvSpPr/>
+                      <wps:spPr>
+                        <a:xfrm>
+                          <a:off x="0" y="0"/>
+                          <a:ext cx="412750" cy="205154"/>
+                        </a:xfrm>
+                        <a:prstGeom prst="rect">
+                          <a:avLst/>
+                        </a:prstGeom>
+                        <a:ln>
+                          <a:solidFill>
+                            <a:schemeClr val="bg1"/>
+                          </a:solidFill>
+                        </a:ln>
+                      </wps:spPr>
+                      <wps:style>
+                        <a:lnRef idx="2">
+                          <a:schemeClr val="accent6"/>
+                        </a:lnRef>
+                        <a:fillRef idx="1">
+                          <a:schemeClr val="lt1"/>
+                        </a:fillRef>
+                        <a:effectRef idx="0">
+                          <a:schemeClr val="accent6"/>
+                        </a:effectRef>
+                        <a:fontRef idx="minor">
+                          <a:schemeClr val="dk1"/>
+                        </a:fontRef>
+                      </wps:style>
+                      <wps:txbx>
+                        <w:txbxContent>
+                          <w:p>
+                            <w:pPr>
+                              <w:rPr>
+                                <w:sz w:val="16"/>
+                                <w:szCs w:val="16"/>
+                                <w:lang w:val="en-IN"/>
+                              </w:rPr>
+                            </w:pPr>
+                            <w:r>
+                              <w:rPr>
+                                <w:sz w:val="16"/>
+                                <w:szCs w:val="16"/>
+                                <w:lang w:val="en-IN"/>
+                              </w:rPr>
+                              <w:t>SDR</w:t>
+                            </w:r>
+                          </w:p>
+                        </w:txbxContent>
+                      </wps:txbx>
+                      <wps:bodyPr rot="0" spcFirstLastPara="0" vertOverflow="overflow" horzOverflow="overflow" vert="horz" wrap="square" lIns="91440" tIns="45720" rIns="91440" bIns="45720" numCol="1" spcCol="0" rtlCol="0" fromWordArt="0" anchor="ctr" anchorCtr="0" forceAA="0" compatLnSpc="1">
+                        <a:prstTxWarp prst="textNoShape">
+                          <a:avLst/>
+                        </a:prstTxWarp>
+                        <a:noAutofit/>
+                      </wps:bodyPr>
+                    </wps:wsp>
+                  </a:graphicData>
+                </a:graphic>
+                <wp14:sizeRelH relativeFrom="margin">
+                  <wp14:pctWidth>0</wp14:pctWidth>
+                </wp14:sizeRelH>
+                <wp14:sizeRelV relativeFrom="margin">
+                  <wp14:pctHeight>0</wp14:pctHeight>
+                </wp14:sizeRelV>
+              </wp:anchor>
+            </w:drawing>
+          </mc:Choice>
+          <mc:Fallback>
+            <w:pict>
+              <v:rect w14:anchorId="51D1995E" id="Rectangle 26" o:spid="_x0000_s1031" style="position:absolute;left:0;text-align:left;margin-left:148.25pt;margin-top:6.3pt;width:32.5pt;height:16.15pt;z-index:251682816;visibility:visible;mso-wrap-style:square;mso-width-percent:0;mso-height-percent:0;mso-wrap-distance-left:9pt;mso-wrap-distance-top:0;mso-wrap-distance-right:9pt;mso-wrap-distance-bottom:0;mso-position-horizontal:absolute;mso-position-horizontal-relative:margin;mso-position-vertical:absolute;mso-position-vertical-relative:text;mso-width-percent:0;mso-height-percent:0;mso-width-relative:margin;mso-height-relative:margin;v-text-anchor:middle" o:gfxdata="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" fillcolor="white [3201]" strokecolor="white [3212]" strokeweight="1pt">
+                <v:textbox>
+                  <w:txbxContent>
+                    <w:p>
+                      <w:pPr>
+                        <w:rPr>
+                          <w:sz w:val="16"/>
+                          <w:szCs w:val="16"/>
+                          <w:lang w:val="en-IN"/>
+                        </w:rPr>
+                      </w:pPr>
+                      <w:r>
+                        <w:rPr>
+                          <w:sz w:val="16"/>
+                          <w:szCs w:val="16"/>
+                          <w:lang w:val="en-IN"/>
+                        </w:rPr>
+                        <w:t>SDR</w:t>
+                      </w:r>
+                    </w:p>
+                  </w:txbxContent>
+                </v:textbox>
+                <w10:wrap anchorx="margin"/>
               </v:rect>
             </w:pict>
           </mc:Fallback>
@@ -2448,7 +2145,7 @@
           </mc:Choice>
           <mc:Fallback>
             <w:pict>
-              <v:rect w14:anchorId="69AF5D4B" id="Rectangle 21" o:spid="_x0000_s1034" style="position:absolute;left:0;text-align:left;margin-left:8.65pt;margin-top:.5pt;width:46.5pt;height:27.5pt;z-index:251674624;visibility:visible;mso-wrap-style:square;mso-width-percent:0;mso-height-percent:0;mso-wrap-distance-left:9pt;mso-wrap-distance-top:0;mso-wrap-distance-right:9pt;mso-wrap-distance-bottom:0;mso-position-horizontal:absolute;mso-position-horizontal-relative:text;mso-position-vertical:absolute;mso-position-vertical-relative:text;mso-width-percent:0;mso-height-percent:0;mso-width-relative:margin;mso-height-relative:margin;v-text-anchor:middle" o:gfxdata="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" fillcolor="white [3201]" strokecolor="white [3212]" strokeweight="1pt">
+              <v:rect w14:anchorId="69AF5D4B" id="Rectangle 21" o:spid="_x0000_s1032" style="position:absolute;left:0;text-align:left;margin-left:8.65pt;margin-top:.5pt;width:46.5pt;height:27.5pt;z-index:251674624;visibility:visible;mso-wrap-style:square;mso-width-percent:0;mso-height-percent:0;mso-wrap-distance-left:9pt;mso-wrap-distance-top:0;mso-wrap-distance-right:9pt;mso-wrap-distance-bottom:0;mso-position-horizontal:absolute;mso-position-horizontal-relative:text;mso-position-vertical:absolute;mso-position-vertical-relative:text;mso-width-percent:0;mso-height-percent:0;mso-width-relative:margin;mso-height-relative:margin;v-text-anchor:middle" o:gfxdata="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" fillcolor="white [3201]" strokecolor="white [3212]" strokeweight="1pt">
                 <v:textbox>
                   <w:txbxContent>
                     <w:p>
@@ -2494,27 +2191,14 @@
       <w:r>
         <w:t xml:space="preserve">Figure </w:t>
       </w:r>
-      <w:r>
-        <w:fldChar w:fldCharType="begin"/>
-      </w:r>
-      <w:r>
-        <w:instrText xml:space="preserve"> SEQ Figure \* ARABIC </w:instrText>
-      </w:r>
-      <w:r>
-        <w:fldChar w:fldCharType="separate"/>
-      </w:r>
-      <w:r>
-        <w:rPr>
-          <w:noProof/>
-        </w:rPr>
-        <w:t>2</w:t>
-      </w:r>
-      <w:r>
-        <w:rPr>
-          <w:noProof/>
-        </w:rPr>
-        <w:fldChar w:fldCharType="end"/>
-      </w:r>
+      <w:fldSimple w:instr=" SEQ Figure \* ARABIC ">
+        <w:r>
+          <w:rPr>
+            <w:noProof/>
+          </w:rPr>
+          <w:t>2</w:t>
+        </w:r>
+      </w:fldSimple>
       <w:bookmarkEnd w:id="2"/>
       <w:r>
         <w:t>: Overview of a typical HTM System</w:t>
@@ -2626,8 +2310,8 @@
           <w:lang w:val="x-none" w:eastAsia="x-none"/>
         </w:rPr>
         <w:drawing>
-          <wp:inline distT="0" distB="0" distL="0" distR="0" wp14:anchorId="3B623ADB" wp14:editId="53D78F17">
-            <wp:extent cx="2985654" cy="2389765"/>
+          <wp:inline distT="0" distB="0" distL="0" distR="0" wp14:anchorId="3B623ADB" wp14:editId="30BFEE61">
+            <wp:extent cx="2985135" cy="1676400"/>
             <wp:effectExtent l="0" t="0" r="5715" b="0"/>
             <wp:docPr id="3" name="Picture 3" descr="A picture containing table&#10;&#10;Description automatically generated"/>
             <wp:cNvGraphicFramePr>
@@ -2655,7 +2339,7 @@
                   <pic:spPr>
                     <a:xfrm>
                       <a:off x="0" y="0"/>
-                      <a:ext cx="3005464" cy="2405622"/>
+                      <a:ext cx="3014303" cy="1692780"/>
                     </a:xfrm>
                     <a:prstGeom prst="rect">
                       <a:avLst/>
@@ -2676,27 +2360,14 @@
       <w:r>
         <w:t xml:space="preserve">Figure </w:t>
       </w:r>
-      <w:r>
-        <w:fldChar w:fldCharType="begin"/>
-      </w:r>
-      <w:r>
-        <w:instrText xml:space="preserve"> SEQ Figure \* ARABIC </w:instrText>
-      </w:r>
-      <w:r>
-        <w:fldChar w:fldCharType="separate"/>
-      </w:r>
-      <w:r>
-        <w:rPr>
-          <w:noProof/>
-        </w:rPr>
-        <w:t>3</w:t>
-      </w:r>
-      <w:r>
-        <w:rPr>
-          <w:noProof/>
-        </w:rPr>
-        <w:fldChar w:fldCharType="end"/>
-      </w:r>
+      <w:fldSimple w:instr=" SEQ Figure \* ARABIC ">
+        <w:r>
+          <w:rPr>
+            <w:noProof/>
+          </w:rPr>
+          <w:t>3</w:t>
+        </w:r>
+      </w:fldSimple>
       <w:bookmarkEnd w:id="3"/>
       <w:r>
         <w:t xml:space="preserve">: </w:t>
@@ -2990,7 +2661,7 @@
           </mc:Choice>
           <mc:Fallback>
             <w:pict>
-              <v:rect w14:anchorId="253D3152" id="Rectangle 16" o:spid="_x0000_s1035" style="position:absolute;left:0;text-align:left;margin-left:155.25pt;margin-top:19.65pt;width:64.15pt;height:21.25pt;z-index:251686912;visibility:visible;mso-wrap-style:square;mso-wrap-distance-left:9pt;mso-wrap-distance-top:0;mso-wrap-distance-right:9pt;mso-wrap-distance-bottom:0;mso-position-horizontal:absolute;mso-position-horizontal-relative:text;mso-position-vertical:absolute;mso-position-vertical-relative:text;v-text-anchor:middle" o:gfxdata="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" fillcolor="white [3201]" strokecolor="white [3212]" strokeweight="1pt">
+              <v:rect w14:anchorId="253D3152" id="Rectangle 16" o:spid="_x0000_s1033" style="position:absolute;left:0;text-align:left;margin-left:155.25pt;margin-top:19.65pt;width:64.15pt;height:21.25pt;z-index:251686912;visibility:visible;mso-wrap-style:square;mso-wrap-distance-left:9pt;mso-wrap-distance-top:0;mso-wrap-distance-right:9pt;mso-wrap-distance-bottom:0;mso-position-horizontal:absolute;mso-position-horizontal-relative:text;mso-position-vertical:absolute;mso-position-vertical-relative:text;v-text-anchor:middle" o:gfxdata="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" fillcolor="white [3201]" strokecolor="white [3212]" strokeweight="1pt">
                 <v:textbox>
                   <w:txbxContent>
                     <w:p>
@@ -3205,7 +2876,7 @@
           </mc:Choice>
           <mc:Fallback>
             <w:pict>
-              <v:rect w14:anchorId="6245E927" id="Rectangle 41" o:spid="_x0000_s1036" style="position:absolute;left:0;text-align:left;margin-left:119.85pt;margin-top:5.45pt;width:61.5pt;height:18.5pt;z-index:251694080;visibility:visible;mso-wrap-style:square;mso-width-percent:0;mso-height-percent:0;mso-wrap-distance-left:9pt;mso-wrap-distance-top:0;mso-wrap-distance-right:9pt;mso-wrap-distance-bottom:0;mso-position-horizontal:absolute;mso-position-horizontal-relative:text;mso-position-vertical:absolute;mso-position-vertical-relative:text;mso-width-percent:0;mso-height-percent:0;mso-width-relative:margin;mso-height-relative:margin;v-text-anchor:middle" o:gfxdata="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" fillcolor="white [3201]" strokecolor="white [3212]" strokeweight="1pt">
+              <v:rect w14:anchorId="6245E927" id="Rectangle 41" o:spid="_x0000_s1034" style="position:absolute;left:0;text-align:left;margin-left:119.85pt;margin-top:5.45pt;width:61.5pt;height:18.5pt;z-index:251694080;visibility:visible;mso-wrap-style:square;mso-width-percent:0;mso-height-percent:0;mso-wrap-distance-left:9pt;mso-wrap-distance-top:0;mso-wrap-distance-right:9pt;mso-wrap-distance-bottom:0;mso-position-horizontal:absolute;mso-position-horizontal-relative:text;mso-position-vertical:absolute;mso-position-vertical-relative:text;mso-width-percent:0;mso-height-percent:0;mso-width-relative:margin;mso-height-relative:margin;v-text-anchor:middle" o:gfxdata="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" fillcolor="white [3201]" strokecolor="white [3212]" strokeweight="1pt">
                 <v:textbox>
                   <w:txbxContent>
                     <w:p>
@@ -3423,7 +3094,7 @@
           </mc:Choice>
           <mc:Fallback>
             <w:pict>
-              <v:rect w14:anchorId="583F0039" id="Rectangle 15" o:spid="_x0000_s1037" style="position:absolute;left:0;text-align:left;margin-left:153.65pt;margin-top:32pt;width:78pt;height:21.2pt;z-index:251685888;visibility:visible;mso-wrap-style:square;mso-height-percent:0;mso-wrap-distance-left:9pt;mso-wrap-distance-top:0;mso-wrap-distance-right:9pt;mso-wrap-distance-bottom:0;mso-position-horizontal:absolute;mso-position-horizontal-relative:text;mso-position-vertical:absolute;mso-position-vertical-relative:text;mso-height-percent:0;mso-height-relative:margin;v-text-anchor:middle" o:gfxdata="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" fillcolor="white [3201]" strokecolor="white [3212]" strokeweight="1pt">
+              <v:rect w14:anchorId="583F0039" id="Rectangle 15" o:spid="_x0000_s1035" style="position:absolute;left:0;text-align:left;margin-left:153.65pt;margin-top:32pt;width:78pt;height:21.2pt;z-index:251685888;visibility:visible;mso-wrap-style:square;mso-height-percent:0;mso-wrap-distance-left:9pt;mso-wrap-distance-top:0;mso-wrap-distance-right:9pt;mso-wrap-distance-bottom:0;mso-position-horizontal:absolute;mso-position-horizontal-relative:text;mso-position-vertical:absolute;mso-position-vertical-relative:text;mso-height-percent:0;mso-height-relative:margin;v-text-anchor:middle" o:gfxdata="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" fillcolor="white [3201]" strokecolor="white [3212]" strokeweight="1pt">
                 <v:textbox>
                   <w:txbxContent>
                     <w:p>
@@ -3628,7 +3299,7 @@
           </mc:Choice>
           <mc:Fallback>
             <w:pict>
-              <v:rect w14:anchorId="5335F54A" id="Rectangle 36" o:spid="_x0000_s1038" style="position:absolute;left:0;text-align:left;margin-left:20.85pt;margin-top:.05pt;width:201pt;height:19pt;z-index:251691008;visibility:visible;mso-wrap-style:square;mso-width-percent:0;mso-wrap-distance-left:9pt;mso-wrap-distance-top:0;mso-wrap-distance-right:9pt;mso-wrap-distance-bottom:0;mso-position-horizontal:absolute;mso-position-horizontal-relative:text;mso-position-vertical:absolute;mso-position-vertical-relative:text;mso-width-percent:0;mso-width-relative:margin;v-text-anchor:middle" o:gfxdata="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" fillcolor="white [3201]" strokecolor="black [3213]" strokeweight="1pt">
+              <v:rect w14:anchorId="5335F54A" id="Rectangle 36" o:spid="_x0000_s1036" style="position:absolute;left:0;text-align:left;margin-left:20.85pt;margin-top:.05pt;width:201pt;height:19pt;z-index:251691008;visibility:visible;mso-wrap-style:square;mso-width-percent:0;mso-wrap-distance-left:9pt;mso-wrap-distance-top:0;mso-wrap-distance-right:9pt;mso-wrap-distance-bottom:0;mso-position-horizontal:absolute;mso-position-horizontal-relative:text;mso-position-vertical:absolute;mso-position-vertical-relative:text;mso-width-percent:0;mso-width-relative:margin;v-text-anchor:middle" o:gfxdata="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" fillcolor="white [3201]" strokecolor="black [3213]" strokeweight="1pt">
                 <v:textbox>
                   <w:txbxContent>
                     <w:p>
@@ -3669,27 +3340,14 @@
       <w:r>
         <w:t xml:space="preserve">Figure </w:t>
       </w:r>
-      <w:r>
-        <w:fldChar w:fldCharType="begin"/>
-      </w:r>
-      <w:r>
-        <w:instrText xml:space="preserve"> SEQ Figure \* ARABIC </w:instrText>
-      </w:r>
-      <w:r>
-        <w:fldChar w:fldCharType="separate"/>
-      </w:r>
-      <w:r>
-        <w:rPr>
-          <w:noProof/>
-        </w:rPr>
-        <w:t>4</w:t>
-      </w:r>
-      <w:r>
-        <w:rPr>
-          <w:noProof/>
-        </w:rPr>
-        <w:fldChar w:fldCharType="end"/>
-      </w:r>
+      <w:fldSimple w:instr=" SEQ Figure \* ARABIC ">
+        <w:r>
+          <w:rPr>
+            <w:noProof/>
+          </w:rPr>
+          <w:t>4</w:t>
+        </w:r>
+      </w:fldSimple>
       <w:bookmarkEnd w:id="4"/>
       <w:r>
         <w:t xml:space="preserve">: </w:t>
@@ -4015,8 +3673,9 @@
           <w:szCs w:val="20"/>
           <w:lang w:val="en-US"/>
         </w:rPr>
-        <w:t xml:space="preserve"> and NumActiveColumns</w:t>
-      </w:r>
+        <w:t xml:space="preserve"> and </w:t>
+      </w:r>
+      <w:proofErr w:type="spellStart"/>
       <w:r>
         <w:rPr>
           <w:color w:val="auto"/>
@@ -4024,8 +3683,9 @@
           <w:szCs w:val="20"/>
           <w:lang w:val="en-US"/>
         </w:rPr>
-        <w:t xml:space="preserve"> </w:t>
-      </w:r>
+        <w:t>NumActiveColumns</w:t>
+      </w:r>
+      <w:proofErr w:type="spellEnd"/>
       <w:r>
         <w:rPr>
           <w:color w:val="auto"/>
@@ -4033,8 +3693,9 @@
           <w:szCs w:val="20"/>
           <w:lang w:val="en-US"/>
         </w:rPr>
-        <w:t>PerInhArea</w:t>
-      </w:r>
+        <w:t xml:space="preserve"> </w:t>
+      </w:r>
+      <w:proofErr w:type="spellStart"/>
       <w:r>
         <w:rPr>
           <w:color w:val="auto"/>
@@ -4042,20 +3703,18 @@
           <w:szCs w:val="20"/>
           <w:lang w:val="en-US"/>
         </w:rPr>
-        <w:t>.</w:t>
-      </w:r>
-    </w:p>
-    <w:p>
-      <w:pPr>
-        <w:pStyle w:val="Default"/>
-        <w:jc w:val="both"/>
+        <w:t>PerInhArea</w:t>
+      </w:r>
+      <w:proofErr w:type="spellEnd"/>
+      <w:r>
         <w:rPr>
           <w:color w:val="auto"/>
           <w:sz w:val="20"/>
           <w:szCs w:val="20"/>
           <w:lang w:val="en-US"/>
         </w:rPr>
-      </w:pPr>
+        <w:t>.</w:t>
+      </w:r>
     </w:p>
     <w:p>
       <w:pPr>
@@ -4068,15 +3727,18 @@
           <w:lang w:val="en-US"/>
         </w:rPr>
       </w:pPr>
-      <w:r>
+    </w:p>
+    <w:p>
+      <w:pPr>
+        <w:pStyle w:val="Default"/>
+        <w:jc w:val="both"/>
         <w:rPr>
           <w:color w:val="auto"/>
           <w:sz w:val="20"/>
           <w:szCs w:val="20"/>
           <w:lang w:val="en-US"/>
         </w:rPr>
-        <w:t xml:space="preserve">The initialization of numerous parameters, which are defined by class </w:t>
-      </w:r>
+      </w:pPr>
       <w:r>
         <w:rPr>
           <w:color w:val="auto"/>
@@ -4084,8 +3746,9 @@
           <w:szCs w:val="20"/>
           <w:lang w:val="en-US"/>
         </w:rPr>
-        <w:t>h</w:t>
-      </w:r>
+        <w:t xml:space="preserve">The initialization of numerous parameters, which are defined by class </w:t>
+      </w:r>
+      <w:proofErr w:type="spellStart"/>
       <w:r>
         <w:rPr>
           <w:color w:val="auto"/>
@@ -4093,7 +3756,7 @@
           <w:szCs w:val="20"/>
           <w:lang w:val="en-US"/>
         </w:rPr>
-        <w:t>tm</w:t>
+        <w:t>h</w:t>
       </w:r>
       <w:r>
         <w:rPr>
@@ -4102,7 +3765,7 @@
           <w:szCs w:val="20"/>
           <w:lang w:val="en-US"/>
         </w:rPr>
-        <w:t>c</w:t>
+        <w:t>tm</w:t>
       </w:r>
       <w:r>
         <w:rPr>
@@ -4111,7 +3774,7 @@
           <w:szCs w:val="20"/>
           <w:lang w:val="en-US"/>
         </w:rPr>
-        <w:t>onfig</w:t>
+        <w:t>c</w:t>
       </w:r>
       <w:r>
         <w:rPr>
@@ -4120,8 +3783,9 @@
           <w:szCs w:val="20"/>
           <w:lang w:val="en-US"/>
         </w:rPr>
-        <w:t xml:space="preserve"> (HTM configuration)</w:t>
-      </w:r>
+        <w:t>onfig</w:t>
+      </w:r>
+      <w:proofErr w:type="spellEnd"/>
       <w:r>
         <w:rPr>
           <w:color w:val="auto"/>
@@ -4129,7 +3793,7 @@
           <w:szCs w:val="20"/>
           <w:lang w:val="en-US"/>
         </w:rPr>
-        <w:t>, is the first and most crucial step in using any HTM configuration</w:t>
+        <w:t xml:space="preserve"> (HTM configuration)</w:t>
       </w:r>
       <w:r>
         <w:rPr>
@@ -4138,7 +3802,7 @@
           <w:szCs w:val="20"/>
           <w:lang w:val="en-US"/>
         </w:rPr>
-        <w:t xml:space="preserve">. </w:t>
+        <w:t>, is the first and most crucial step in using any HTM configuration</w:t>
       </w:r>
       <w:r>
         <w:rPr>
@@ -4147,7 +3811,7 @@
           <w:szCs w:val="20"/>
           <w:lang w:val="en-US"/>
         </w:rPr>
-        <w:t>Serialize the default configuration settings to the htm</w:t>
+        <w:t xml:space="preserve">. </w:t>
       </w:r>
       <w:r>
         <w:rPr>
@@ -4156,8 +3820,9 @@
           <w:szCs w:val="20"/>
           <w:lang w:val="en-US"/>
         </w:rPr>
-        <w:t>c</w:t>
-      </w:r>
+        <w:t xml:space="preserve">Serialize the default configuration settings to the </w:t>
+      </w:r>
+      <w:proofErr w:type="spellStart"/>
       <w:r>
         <w:rPr>
           <w:color w:val="auto"/>
@@ -4165,7 +3830,7 @@
           <w:szCs w:val="20"/>
           <w:lang w:val="en-US"/>
         </w:rPr>
-        <w:t>onfig.json file after initializing. The changed set of settings are loaded every time the user launches the HTM image categorization application</w:t>
+        <w:t>htm</w:t>
       </w:r>
       <w:r>
         <w:rPr>
@@ -4174,7 +3839,7 @@
           <w:szCs w:val="20"/>
           <w:lang w:val="en-US"/>
         </w:rPr>
-        <w:t>.</w:t>
+        <w:t>c</w:t>
       </w:r>
       <w:r>
         <w:rPr>
@@ -4183,8 +3848,9 @@
           <w:szCs w:val="20"/>
           <w:lang w:val="en-US"/>
         </w:rPr>
-        <w:t xml:space="preserve"> </w:t>
-      </w:r>
+        <w:t>onfig.json</w:t>
+      </w:r>
+      <w:proofErr w:type="spellEnd"/>
       <w:r>
         <w:rPr>
           <w:color w:val="auto"/>
@@ -4192,6 +3858,33 @@
           <w:szCs w:val="20"/>
           <w:lang w:val="en-US"/>
         </w:rPr>
+        <w:t xml:space="preserve"> file after initializing. The changed set of settings are loaded every time the user launches the HTM image categorization application</w:t>
+      </w:r>
+      <w:r>
+        <w:rPr>
+          <w:color w:val="auto"/>
+          <w:sz w:val="20"/>
+          <w:szCs w:val="20"/>
+          <w:lang w:val="en-US"/>
+        </w:rPr>
+        <w:t>.</w:t>
+      </w:r>
+      <w:r>
+        <w:rPr>
+          <w:color w:val="auto"/>
+          <w:sz w:val="20"/>
+          <w:szCs w:val="20"/>
+          <w:lang w:val="en-US"/>
+        </w:rPr>
+        <w:t xml:space="preserve"> </w:t>
+      </w:r>
+      <w:r>
+        <w:rPr>
+          <w:color w:val="auto"/>
+          <w:sz w:val="20"/>
+          <w:szCs w:val="20"/>
+          <w:lang w:val="en-US"/>
+        </w:rPr>
         <w:t>Below is the table consisting of all the HTM parameters which effect the classification of the Images.</w:t>
       </w:r>
     </w:p>
@@ -4208,27 +3901,14 @@
       <w:r>
         <w:t xml:space="preserve">Table </w:t>
       </w:r>
-      <w:r>
-        <w:fldChar w:fldCharType="begin"/>
-      </w:r>
-      <w:r>
-        <w:instrText xml:space="preserve"> SEQ Table \* ARABIC </w:instrText>
-      </w:r>
-      <w:r>
-        <w:fldChar w:fldCharType="separate"/>
-      </w:r>
-      <w:r>
-        <w:rPr>
-          <w:noProof/>
-        </w:rPr>
-        <w:t>1</w:t>
-      </w:r>
-      <w:r>
-        <w:rPr>
-          <w:noProof/>
-        </w:rPr>
-        <w:fldChar w:fldCharType="end"/>
-      </w:r>
+      <w:fldSimple w:instr=" SEQ Table \* ARABIC ">
+        <w:r>
+          <w:rPr>
+            <w:noProof/>
+          </w:rPr>
+          <w:t>1</w:t>
+        </w:r>
+      </w:fldSimple>
       <w:bookmarkEnd w:id="5"/>
       <w:r>
         <w:t>: Default values of</w:t>
@@ -4309,9 +3989,11 @@
             <w:pPr>
               <w:jc w:val="both"/>
             </w:pPr>
+            <w:proofErr w:type="spellStart"/>
             <w:r>
               <w:t>NumActiveColumnsPerInhArea</w:t>
             </w:r>
+            <w:proofErr w:type="spellEnd"/>
           </w:p>
         </w:tc>
         <w:tc>
@@ -4337,9 +4019,11 @@
             <w:pPr>
               <w:jc w:val="both"/>
             </w:pPr>
+            <w:proofErr w:type="spellStart"/>
             <w:r>
               <w:t>MaxBoost</w:t>
             </w:r>
+            <w:proofErr w:type="spellEnd"/>
           </w:p>
         </w:tc>
         <w:tc>
@@ -4365,9 +4049,11 @@
             <w:pPr>
               <w:jc w:val="both"/>
             </w:pPr>
+            <w:proofErr w:type="spellStart"/>
             <w:r>
               <w:t>ColumnDimensions</w:t>
             </w:r>
+            <w:proofErr w:type="spellEnd"/>
           </w:p>
         </w:tc>
         <w:tc>
@@ -4393,9 +4079,11 @@
             <w:pPr>
               <w:jc w:val="both"/>
             </w:pPr>
+            <w:proofErr w:type="spellStart"/>
             <w:r>
               <w:t>CellsPerColumn</w:t>
             </w:r>
+            <w:proofErr w:type="spellEnd"/>
           </w:p>
         </w:tc>
         <w:tc>
@@ -4421,9 +4109,11 @@
             <w:pPr>
               <w:jc w:val="both"/>
             </w:pPr>
+            <w:proofErr w:type="spellStart"/>
             <w:r>
               <w:t>InputDimensions</w:t>
             </w:r>
+            <w:proofErr w:type="spellEnd"/>
           </w:p>
         </w:tc>
         <w:tc>
@@ -4449,9 +4139,11 @@
             <w:pPr>
               <w:jc w:val="both"/>
             </w:pPr>
+            <w:proofErr w:type="spellStart"/>
             <w:r>
               <w:t>ActivationThreshold</w:t>
             </w:r>
+            <w:proofErr w:type="spellEnd"/>
           </w:p>
         </w:tc>
         <w:tc>
@@ -4477,9 +4169,11 @@
             <w:pPr>
               <w:jc w:val="both"/>
             </w:pPr>
+            <w:proofErr w:type="spellStart"/>
             <w:r>
               <w:t>LearningRadius</w:t>
             </w:r>
+            <w:proofErr w:type="spellEnd"/>
           </w:p>
         </w:tc>
         <w:tc>
@@ -4505,9 +4199,11 @@
             <w:pPr>
               <w:jc w:val="both"/>
             </w:pPr>
+            <w:proofErr w:type="spellStart"/>
             <w:r>
               <w:t>MinThreshold</w:t>
             </w:r>
+            <w:proofErr w:type="spellEnd"/>
           </w:p>
         </w:tc>
         <w:tc>
@@ -4533,9 +4229,11 @@
             <w:pPr>
               <w:jc w:val="both"/>
             </w:pPr>
+            <w:proofErr w:type="spellStart"/>
             <w:r>
               <w:t>GlobalInhibition</w:t>
             </w:r>
+            <w:proofErr w:type="spellEnd"/>
           </w:p>
         </w:tc>
         <w:tc>
@@ -4561,9 +4259,11 @@
             <w:pPr>
               <w:jc w:val="both"/>
             </w:pPr>
+            <w:proofErr w:type="spellStart"/>
             <w:r>
               <w:t>LocalAreaDensity</w:t>
             </w:r>
+            <w:proofErr w:type="spellEnd"/>
           </w:p>
         </w:tc>
         <w:tc>
@@ -4589,9 +4289,11 @@
             <w:pPr>
               <w:jc w:val="both"/>
             </w:pPr>
+            <w:proofErr w:type="spellStart"/>
             <w:r>
               <w:t>DutyCyclePeriod</w:t>
             </w:r>
+            <w:proofErr w:type="spellEnd"/>
           </w:p>
         </w:tc>
         <w:tc>
@@ -4617,9 +4319,11 @@
             <w:pPr>
               <w:jc w:val="both"/>
             </w:pPr>
+            <w:proofErr w:type="spellStart"/>
             <w:r>
               <w:t>SynPermTrimThreshold</w:t>
             </w:r>
+            <w:proofErr w:type="spellEnd"/>
           </w:p>
         </w:tc>
         <w:tc>
@@ -4645,9 +4349,11 @@
             <w:pPr>
               <w:jc w:val="both"/>
             </w:pPr>
+            <w:proofErr w:type="spellStart"/>
             <w:r>
               <w:t>PotentialPct</w:t>
             </w:r>
+            <w:proofErr w:type="spellEnd"/>
           </w:p>
         </w:tc>
         <w:tc>
@@ -4673,9 +4379,11 @@
             <w:pPr>
               <w:jc w:val="both"/>
             </w:pPr>
+            <w:proofErr w:type="spellStart"/>
             <w:r>
               <w:t>StimulusThreshold</w:t>
             </w:r>
+            <w:proofErr w:type="spellEnd"/>
           </w:p>
         </w:tc>
         <w:tc>
@@ -4701,9 +4409,11 @@
             <w:pPr>
               <w:jc w:val="both"/>
             </w:pPr>
+            <w:proofErr w:type="spellStart"/>
             <w:r>
               <w:t>SynPermInactiveDec</w:t>
             </w:r>
+            <w:proofErr w:type="spellEnd"/>
           </w:p>
         </w:tc>
         <w:tc>
@@ -4729,9 +4439,11 @@
             <w:pPr>
               <w:jc w:val="both"/>
             </w:pPr>
+            <w:proofErr w:type="spellStart"/>
             <w:r>
               <w:t>SynPermActiveInc</w:t>
             </w:r>
+            <w:proofErr w:type="spellEnd"/>
           </w:p>
         </w:tc>
         <w:tc>
@@ -4757,9 +4469,11 @@
             <w:pPr>
               <w:jc w:val="both"/>
             </w:pPr>
+            <w:proofErr w:type="spellStart"/>
             <w:r>
               <w:t>SynPermConnected</w:t>
             </w:r>
+            <w:proofErr w:type="spellEnd"/>
           </w:p>
         </w:tc>
         <w:tc>
@@ -4785,9 +4499,11 @@
             <w:pPr>
               <w:jc w:val="both"/>
             </w:pPr>
+            <w:proofErr w:type="spellStart"/>
             <w:r>
               <w:t>DutyCyclePeriod</w:t>
             </w:r>
+            <w:proofErr w:type="spellEnd"/>
           </w:p>
         </w:tc>
         <w:tc>
@@ -4968,7 +4684,35 @@
         <w:rPr>
           <w:lang w:val="en-IN"/>
         </w:rPr>
-        <w:t>This is done by using CalculateSimilarityMatrix method from MathHelper class in the API.</w:t>
+        <w:t xml:space="preserve">This is done by using </w:t>
+      </w:r>
+      <w:proofErr w:type="spellStart"/>
+      <w:r>
+        <w:rPr>
+          <w:lang w:val="en-IN"/>
+        </w:rPr>
+        <w:t>CalculateSimilarityMatrix</w:t>
+      </w:r>
+      <w:proofErr w:type="spellEnd"/>
+      <w:r>
+        <w:rPr>
+          <w:lang w:val="en-IN"/>
+        </w:rPr>
+        <w:t xml:space="preserve"> method from </w:t>
+      </w:r>
+      <w:proofErr w:type="spellStart"/>
+      <w:r>
+        <w:rPr>
+          <w:lang w:val="en-IN"/>
+        </w:rPr>
+        <w:t>MathHelper</w:t>
+      </w:r>
+      <w:proofErr w:type="spellEnd"/>
+      <w:r>
+        <w:rPr>
+          <w:lang w:val="en-IN"/>
+        </w:rPr>
+        <w:t xml:space="preserve"> class in the API.</w:t>
       </w:r>
       <w:r>
         <w:rPr>
@@ -5205,7 +4949,7 @@
           </mc:Choice>
           <mc:Fallback>
             <w:pict>
-              <v:rect w14:anchorId="3579A245" id="Rectangle 4" o:spid="_x0000_s1039" style="position:absolute;left:0;text-align:left;margin-left:18.2pt;margin-top:1.35pt;width:225.35pt;height:23.5pt;z-index:251697152;visibility:visible;mso-wrap-style:square;mso-width-percent:0;mso-height-percent:0;mso-wrap-distance-left:9pt;mso-wrap-distance-top:0;mso-wrap-distance-right:9pt;mso-wrap-distance-bottom:0;mso-position-horizontal:absolute;mso-position-horizontal-relative:text;mso-position-vertical:absolute;mso-position-vertical-relative:text;mso-width-percent:0;mso-height-percent:0;mso-width-relative:page;mso-height-relative:page;v-text-anchor:top" o:gfxdata="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">
+              <v:rect w14:anchorId="3579A245" id="Rectangle 4" o:spid="_x0000_s1037" style="position:absolute;left:0;text-align:left;margin-left:18.2pt;margin-top:1.35pt;width:225.35pt;height:23.5pt;z-index:251697152;visibility:visible;mso-wrap-style:square;mso-width-percent:0;mso-height-percent:0;mso-wrap-distance-left:9pt;mso-wrap-distance-top:0;mso-wrap-distance-right:9pt;mso-wrap-distance-bottom:0;mso-position-horizontal:absolute;mso-position-horizontal-relative:text;mso-position-vertical:absolute;mso-position-vertical-relative:text;mso-width-percent:0;mso-height-percent:0;mso-width-relative:page;mso-height-relative:page;v-text-anchor:top" o:gfxdata="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">
                 <v:textbox>
                   <w:txbxContent>
                     <w:p>
@@ -5369,7 +5113,15 @@
                         <w:txbxContent>
                           <w:p>
                             <w:r>
-                              <w:t>Loop all images inside the ‘InputFolder’ across each learning class (label)</w:t>
+                              <w:t>Loop all images inside the ‘</w:t>
+                            </w:r>
+                            <w:proofErr w:type="spellStart"/>
+                            <w:r>
+                              <w:t>InputFolder</w:t>
+                            </w:r>
+                            <w:proofErr w:type="spellEnd"/>
+                            <w:r>
+                              <w:t>’ across each learning class (label)</w:t>
                             </w:r>
                           </w:p>
                         </w:txbxContent>
@@ -5391,12 +5143,20 @@
           </mc:Choice>
           <mc:Fallback>
             <w:pict>
-              <v:rect w14:anchorId="3579A245" id="Rectangle 13" o:spid="_x0000_s1040" style="position:absolute;left:0;text-align:left;margin-left:281.65pt;margin-top:6.15pt;width:224pt;height:33pt;z-index:251699200;visibility:visible;mso-wrap-style:square;mso-width-percent:0;mso-height-percent:0;mso-wrap-distance-left:9pt;mso-wrap-distance-top:0;mso-wrap-distance-right:9pt;mso-wrap-distance-bottom:0;mso-position-horizontal:absolute;mso-position-horizontal-relative:margin;mso-position-vertical:absolute;mso-position-vertical-relative:text;mso-width-percent:0;mso-height-percent:0;mso-width-relative:page;mso-height-relative:page;v-text-anchor:top" o:gfxdata="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">
+              <v:rect w14:anchorId="3579A245" id="Rectangle 13" o:spid="_x0000_s1038" style="position:absolute;left:0;text-align:left;margin-left:281.65pt;margin-top:6.15pt;width:224pt;height:33pt;z-index:251699200;visibility:visible;mso-wrap-style:square;mso-width-percent:0;mso-height-percent:0;mso-wrap-distance-left:9pt;mso-wrap-distance-top:0;mso-wrap-distance-right:9pt;mso-wrap-distance-bottom:0;mso-position-horizontal:absolute;mso-position-horizontal-relative:margin;mso-position-vertical:absolute;mso-position-vertical-relative:text;mso-width-percent:0;mso-height-percent:0;mso-width-relative:page;mso-height-relative:page;v-text-anchor:top" o:gfxdata="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">
                 <v:textbox>
                   <w:txbxContent>
                     <w:p>
                       <w:r>
-                        <w:t>Loop all images inside the ‘InputFolder’ across each learning class (label)</w:t>
+                        <w:t>Loop all images inside the ‘</w:t>
+                      </w:r>
+                      <w:proofErr w:type="spellStart"/>
+                      <w:r>
+                        <w:t>InputFolder</w:t>
+                      </w:r>
+                      <w:proofErr w:type="spellEnd"/>
+                      <w:r>
+                        <w:t>’ across each learning class (label)</w:t>
                       </w:r>
                     </w:p>
                   </w:txbxContent>
@@ -5578,7 +5338,7 @@
           </mc:Choice>
           <mc:Fallback>
             <w:pict>
-              <v:rect w14:anchorId="3AB8F012" id="Rectangle 29" o:spid="_x0000_s1041" style="position:absolute;left:0;text-align:left;margin-left:19.85pt;margin-top:5.4pt;width:225.5pt;height:30pt;z-index:251700224;visibility:visible;mso-wrap-style:square;mso-width-percent:0;mso-height-percent:0;mso-wrap-distance-left:9pt;mso-wrap-distance-top:0;mso-wrap-distance-right:9pt;mso-wrap-distance-bottom:0;mso-position-horizontal:absolute;mso-position-horizontal-relative:text;mso-position-vertical:absolute;mso-position-vertical-relative:text;mso-width-percent:0;mso-height-percent:0;mso-width-relative:margin;mso-height-relative:margin;v-text-anchor:middle" o:gfxdata="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" fillcolor="white [3201]" strokecolor="black [3213]" strokeweight="1pt">
+              <v:rect w14:anchorId="3AB8F012" id="Rectangle 29" o:spid="_x0000_s1039" style="position:absolute;left:0;text-align:left;margin-left:19.85pt;margin-top:5.4pt;width:225.5pt;height:30pt;z-index:251700224;visibility:visible;mso-wrap-style:square;mso-width-percent:0;mso-height-percent:0;mso-wrap-distance-left:9pt;mso-wrap-distance-top:0;mso-wrap-distance-right:9pt;mso-wrap-distance-bottom:0;mso-position-horizontal:absolute;mso-position-horizontal-relative:text;mso-position-vertical:absolute;mso-position-vertical-relative:text;mso-width-percent:0;mso-height-percent:0;mso-width-relative:margin;mso-height-relative:margin;v-text-anchor:middle" o:gfxdata="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" fillcolor="white [3201]" strokecolor="black [3213]" strokeweight="1pt">
                 <v:textbox>
                   <w:txbxContent>
                     <w:p>
@@ -5656,7 +5416,23 @@
                                 <w:sz w:val="22"/>
                                 <w:szCs w:val="22"/>
                               </w:rPr>
-                              <w:t>Loop all images inside the ‘InputFolder’ across each learning class (label)</w:t>
+                              <w:t>Loop all images inside the ‘</w:t>
+                            </w:r>
+                            <w:proofErr w:type="spellStart"/>
+                            <w:r>
+                              <w:rPr>
+                                <w:sz w:val="22"/>
+                                <w:szCs w:val="22"/>
+                              </w:rPr>
+                              <w:t>InputFolder</w:t>
+                            </w:r>
+                            <w:proofErr w:type="spellEnd"/>
+                            <w:r>
+                              <w:rPr>
+                                <w:sz w:val="22"/>
+                                <w:szCs w:val="22"/>
+                              </w:rPr>
+                              <w:t>’ across each learning class (label)</w:t>
                             </w:r>
                           </w:p>
                         </w:txbxContent>
@@ -5678,7 +5454,7 @@
           </mc:Choice>
           <mc:Fallback>
             <w:pict>
-              <v:rect w14:anchorId="3579A245" id="Rectangle 12" o:spid="_x0000_s1042" style="position:absolute;left:0;text-align:left;margin-left:57.45pt;margin-top:597.95pt;width:224.85pt;height:33pt;z-index:251698176;visibility:visible;mso-wrap-style:square;mso-width-percent:0;mso-height-percent:0;mso-wrap-distance-left:9pt;mso-wrap-distance-top:0;mso-wrap-distance-right:9pt;mso-wrap-distance-bottom:0;mso-position-horizontal:absolute;mso-position-horizontal-relative:text;mso-position-vertical:absolute;mso-position-vertical-relative:text;mso-width-percent:0;mso-height-percent:0;mso-width-relative:page;mso-height-relative:page;v-text-anchor:top" o:gfxdata="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">
+              <v:rect w14:anchorId="3579A245" id="Rectangle 12" o:spid="_x0000_s1040" style="position:absolute;left:0;text-align:left;margin-left:57.45pt;margin-top:597.95pt;width:224.85pt;height:33pt;z-index:251698176;visibility:visible;mso-wrap-style:square;mso-width-percent:0;mso-height-percent:0;mso-wrap-distance-left:9pt;mso-wrap-distance-top:0;mso-wrap-distance-right:9pt;mso-wrap-distance-bottom:0;mso-position-horizontal:absolute;mso-position-horizontal-relative:text;mso-position-vertical:absolute;mso-position-vertical-relative:text;mso-width-percent:0;mso-height-percent:0;mso-width-relative:page;mso-height-relative:page;v-text-anchor:top" o:gfxdata="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">
                 <v:textbox>
                   <w:txbxContent>
                     <w:p>
@@ -5693,7 +5469,23 @@
                           <w:sz w:val="22"/>
                           <w:szCs w:val="22"/>
                         </w:rPr>
-                        <w:t>Loop all images inside the ‘InputFolder’ across each learning class (label)</w:t>
+                        <w:t>Loop all images inside the ‘</w:t>
+                      </w:r>
+                      <w:proofErr w:type="spellStart"/>
+                      <w:r>
+                        <w:rPr>
+                          <w:sz w:val="22"/>
+                          <w:szCs w:val="22"/>
+                        </w:rPr>
+                        <w:t>InputFolder</w:t>
+                      </w:r>
+                      <w:proofErr w:type="spellEnd"/>
+                      <w:r>
+                        <w:rPr>
+                          <w:sz w:val="22"/>
+                          <w:szCs w:val="22"/>
+                        </w:rPr>
+                        <w:t>’ across each learning class (label)</w:t>
                       </w:r>
                     </w:p>
                   </w:txbxContent>
@@ -5871,7 +5663,7 @@
           </mc:Choice>
           <mc:Fallback>
             <w:pict>
-              <v:rect w14:anchorId="4DC5E77C" id="Rectangle 30" o:spid="_x0000_s1043" style="position:absolute;left:0;text-align:left;margin-left:19.4pt;margin-top:1.6pt;width:228pt;height:31pt;z-index:251702272;visibility:visible;mso-wrap-style:square;mso-height-percent:0;mso-wrap-distance-left:9pt;mso-wrap-distance-top:0;mso-wrap-distance-right:9pt;mso-wrap-distance-bottom:0;mso-position-horizontal:absolute;mso-position-horizontal-relative:text;mso-position-vertical:absolute;mso-position-vertical-relative:text;mso-height-percent:0;mso-height-relative:margin;v-text-anchor:middle" o:gfxdata="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" fillcolor="white [3201]" strokecolor="black [3213]" strokeweight="1pt">
+              <v:rect w14:anchorId="4DC5E77C" id="Rectangle 30" o:spid="_x0000_s1041" style="position:absolute;left:0;text-align:left;margin-left:19.4pt;margin-top:1.6pt;width:228pt;height:31pt;z-index:251702272;visibility:visible;mso-wrap-style:square;mso-height-percent:0;mso-wrap-distance-left:9pt;mso-wrap-distance-top:0;mso-wrap-distance-right:9pt;mso-wrap-distance-bottom:0;mso-position-horizontal:absolute;mso-position-horizontal-relative:text;mso-position-vertical:absolute;mso-position-vertical-relative:text;mso-height-percent:0;mso-height-relative:margin;v-text-anchor:middle" o:gfxdata="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" fillcolor="white [3201]" strokecolor="black [3213]" strokeweight="1pt">
                 <v:textbox>
                   <w:txbxContent>
                     <w:p>
@@ -6053,7 +5845,7 @@
           </mc:Choice>
           <mc:Fallback>
             <w:pict>
-              <v:rect w14:anchorId="763BC9B0" id="Rectangle 31" o:spid="_x0000_s1044" style="position:absolute;left:0;text-align:left;margin-left:21.35pt;margin-top:14.75pt;width:225.5pt;height:41.5pt;z-index:251704320;visibility:visible;mso-wrap-style:square;mso-width-percent:0;mso-height-percent:0;mso-wrap-distance-left:9pt;mso-wrap-distance-top:0;mso-wrap-distance-right:9pt;mso-wrap-distance-bottom:0;mso-position-horizontal:absolute;mso-position-horizontal-relative:text;mso-position-vertical:absolute;mso-position-vertical-relative:text;mso-width-percent:0;mso-height-percent:0;mso-width-relative:margin;mso-height-relative:margin;v-text-anchor:middle" o:gfxdata="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" fillcolor="white [3201]" strokecolor="black [3213]" strokeweight="1pt">
+              <v:rect w14:anchorId="763BC9B0" id="Rectangle 31" o:spid="_x0000_s1042" style="position:absolute;left:0;text-align:left;margin-left:21.35pt;margin-top:14.75pt;width:225.5pt;height:41.5pt;z-index:251704320;visibility:visible;mso-wrap-style:square;mso-width-percent:0;mso-height-percent:0;mso-wrap-distance-left:9pt;mso-wrap-distance-top:0;mso-wrap-distance-right:9pt;mso-wrap-distance-bottom:0;mso-position-horizontal:absolute;mso-position-horizontal-relative:text;mso-position-vertical:absolute;mso-position-vertical-relative:text;mso-width-percent:0;mso-height-percent:0;mso-width-relative:margin;mso-height-relative:margin;v-text-anchor:middle" o:gfxdata="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" fillcolor="white [3201]" strokecolor="black [3213]" strokeweight="1pt">
                 <v:textbox>
                   <w:txbxContent>
                     <w:p>
@@ -6245,7 +6037,7 @@
           </mc:Choice>
           <mc:Fallback>
             <w:pict>
-              <v:rect w14:anchorId="2ABEF96D" id="Rectangle 32" o:spid="_x0000_s1045" style="position:absolute;left:0;text-align:left;margin-left:21.85pt;margin-top:7.6pt;width:225.5pt;height:29.5pt;z-index:251706368;visibility:visible;mso-wrap-style:square;mso-width-percent:0;mso-height-percent:0;mso-wrap-distance-left:9pt;mso-wrap-distance-top:0;mso-wrap-distance-right:9pt;mso-wrap-distance-bottom:0;mso-position-horizontal:absolute;mso-position-horizontal-relative:text;mso-position-vertical:absolute;mso-position-vertical-relative:text;mso-width-percent:0;mso-height-percent:0;mso-width-relative:margin;mso-height-relative:margin;v-text-anchor:middle" o:gfxdata="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" fillcolor="white [3201]" strokecolor="black [3213]" strokeweight="1pt">
+              <v:rect w14:anchorId="2ABEF96D" id="Rectangle 32" o:spid="_x0000_s1043" style="position:absolute;left:0;text-align:left;margin-left:21.85pt;margin-top:7.6pt;width:225.5pt;height:29.5pt;z-index:251706368;visibility:visible;mso-wrap-style:square;mso-width-percent:0;mso-height-percent:0;mso-wrap-distance-left:9pt;mso-wrap-distance-top:0;mso-wrap-distance-right:9pt;mso-wrap-distance-bottom:0;mso-position-horizontal:absolute;mso-position-horizontal-relative:text;mso-position-vertical:absolute;mso-position-vertical-relative:text;mso-width-percent:0;mso-height-percent:0;mso-width-relative:margin;mso-height-relative:margin;v-text-anchor:middle" o:gfxdata="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" fillcolor="white [3201]" strokecolor="black [3213]" strokeweight="1pt">
                 <v:textbox>
                   <w:txbxContent>
                     <w:p>
@@ -6289,27 +6081,14 @@
       <w:r>
         <w:t xml:space="preserve">Figure </w:t>
       </w:r>
-      <w:r>
-        <w:fldChar w:fldCharType="begin"/>
-      </w:r>
-      <w:r>
-        <w:instrText xml:space="preserve"> SEQ Figure \* ARABIC </w:instrText>
-      </w:r>
-      <w:r>
-        <w:fldChar w:fldCharType="separate"/>
-      </w:r>
-      <w:r>
-        <w:rPr>
-          <w:noProof/>
-        </w:rPr>
-        <w:t>5</w:t>
-      </w:r>
-      <w:r>
-        <w:rPr>
-          <w:noProof/>
-        </w:rPr>
-        <w:fldChar w:fldCharType="end"/>
-      </w:r>
+      <w:fldSimple w:instr=" SEQ Figure \* ARABIC ">
+        <w:r>
+          <w:rPr>
+            <w:noProof/>
+          </w:rPr>
+          <w:t>5</w:t>
+        </w:r>
+      </w:fldSimple>
       <w:bookmarkEnd w:id="6"/>
       <w:r>
         <w:t xml:space="preserve">: </w:t>
@@ -6331,21 +6110,23 @@
           <w:spacing w:val="-1"/>
           <w:lang w:val="en-IN" w:eastAsia="x-none"/>
         </w:rPr>
-        <w:t xml:space="preserve">For training process, we have taken MNIST images of dimensions 28x28 pixels. Initial experiments were performed with default parameters from htmconfig.json file. Every image is trained in several iteration steps specified by the argument </w:t>
-      </w:r>
+        <w:t xml:space="preserve">For training process, we have taken MNIST images of dimensions 28x28 pixels. Initial experiments were performed with default parameters from </w:t>
+      </w:r>
+      <w:proofErr w:type="spellStart"/>
       <w:r>
         <w:rPr>
           <w:spacing w:val="-1"/>
           <w:lang w:val="en-IN" w:eastAsia="x-none"/>
         </w:rPr>
-        <w:t>iteration Steps</w:t>
-      </w:r>
+        <w:t>htmconfig.json</w:t>
+      </w:r>
+      <w:proofErr w:type="spellEnd"/>
       <w:r>
         <w:rPr>
           <w:spacing w:val="-1"/>
           <w:lang w:val="en-IN" w:eastAsia="x-none"/>
         </w:rPr>
-        <w:t>. The images are trained until the spatial pooler enters a stable state which is controlled by the class HomeostaticPlasticityController (HPC). Its goal is to place the Spatial Pooler in a new-born state at the start of the learning process. The boosting is very active at this point, but the spatial pooler is instable. Once the SDR generated for each input becomes stable, the HPC will fire an event that notifies the code that spatial pooler is stable. The minimum number of cycles (</w:t>
+        <w:t xml:space="preserve"> file. Every image is trained in several iteration steps specified by the argument </w:t>
       </w:r>
       <w:r>
         <w:rPr>
@@ -6359,7 +6140,69 @@
           <w:spacing w:val="-1"/>
           <w:lang w:val="en-IN" w:eastAsia="x-none"/>
         </w:rPr>
-        <w:t>) are automatically calculated by trainingImagesPath.Length × newBornStageIterations.</w:t>
+        <w:t xml:space="preserve">. The images are trained until the spatial pooler enters a stable state which is controlled by the class </w:t>
+      </w:r>
+      <w:proofErr w:type="spellStart"/>
+      <w:r>
+        <w:rPr>
+          <w:spacing w:val="-1"/>
+          <w:lang w:val="en-IN" w:eastAsia="x-none"/>
+        </w:rPr>
+        <w:t>HomeostaticPlasticityController</w:t>
+      </w:r>
+      <w:proofErr w:type="spellEnd"/>
+      <w:r>
+        <w:rPr>
+          <w:spacing w:val="-1"/>
+          <w:lang w:val="en-IN" w:eastAsia="x-none"/>
+        </w:rPr>
+        <w:t xml:space="preserve"> (HPC). Its goal is to place the Spatial Pooler in a new-born state at the start of the learning process. The boosting is very active at this point, but the spatial pooler is instable. Once the SDR generated for each input becomes stable, the HPC will fire an event that notifies the code that spatial pooler is stable. The minimum number of cycles (</w:t>
+      </w:r>
+      <w:r>
+        <w:rPr>
+          <w:spacing w:val="-1"/>
+          <w:lang w:val="en-IN" w:eastAsia="x-none"/>
+        </w:rPr>
+        <w:t>iteration Steps</w:t>
+      </w:r>
+      <w:r>
+        <w:rPr>
+          <w:spacing w:val="-1"/>
+          <w:lang w:val="en-IN" w:eastAsia="x-none"/>
+        </w:rPr>
+        <w:t xml:space="preserve">) are automatically calculated by </w:t>
+      </w:r>
+      <w:proofErr w:type="spellStart"/>
+      <w:r>
+        <w:rPr>
+          <w:spacing w:val="-1"/>
+          <w:lang w:val="en-IN" w:eastAsia="x-none"/>
+        </w:rPr>
+        <w:t>trainingImagesPath.Length</w:t>
+      </w:r>
+      <w:proofErr w:type="spellEnd"/>
+      <w:r>
+        <w:rPr>
+          <w:spacing w:val="-1"/>
+          <w:lang w:val="en-IN" w:eastAsia="x-none"/>
+        </w:rPr>
+        <w:t xml:space="preserve"> × </w:t>
+      </w:r>
+      <w:proofErr w:type="spellStart"/>
+      <w:r>
+        <w:rPr>
+          <w:spacing w:val="-1"/>
+          <w:lang w:val="en-IN" w:eastAsia="x-none"/>
+        </w:rPr>
+        <w:t>newBornStageIterations</w:t>
+      </w:r>
+      <w:proofErr w:type="spellEnd"/>
+      <w:r>
+        <w:rPr>
+          <w:spacing w:val="-1"/>
+          <w:lang w:val="en-IN" w:eastAsia="x-none"/>
+        </w:rPr>
+        <w:t>.</w:t>
       </w:r>
     </w:p>
     <w:p>
@@ -6384,7 +6227,23 @@
           <w:spacing w:val="-1"/>
           <w:lang w:val="en-IN" w:eastAsia="x-none"/>
         </w:rPr>
-        <w:t xml:space="preserve">During the learning process the number of cycles taken by spatial pooler to become stable were between 90 to 380 depending on the number of images in different learning classes and on the HTM parameters given in the htmconfig.json file. In these experiments we have analysed how the classification of image is </w:t>
+        <w:t xml:space="preserve">During the learning process the number of cycles taken by spatial pooler to become stable were between 90 to 380 depending on the number of images in different learning classes and on the HTM parameters given in the </w:t>
+      </w:r>
+      <w:proofErr w:type="spellStart"/>
+      <w:r>
+        <w:rPr>
+          <w:spacing w:val="-1"/>
+          <w:lang w:val="en-IN" w:eastAsia="x-none"/>
+        </w:rPr>
+        <w:t>htmconfig.json</w:t>
+      </w:r>
+      <w:proofErr w:type="spellEnd"/>
+      <w:r>
+        <w:rPr>
+          <w:spacing w:val="-1"/>
+          <w:lang w:val="en-IN" w:eastAsia="x-none"/>
+        </w:rPr>
+        <w:t xml:space="preserve"> file. In these experiments we have analysed how the classification of image is </w:t>
       </w:r>
       <w:r>
         <w:rPr>
@@ -6457,6 +6316,7 @@
         </w:rPr>
         <w:t xml:space="preserve">on images of same class and between images of different class. Local area density defines the number of active columns within a local inhibition area, we specify the desired density of active columns by changing </w:t>
       </w:r>
+      <w:proofErr w:type="spellStart"/>
       <w:r>
         <w:rPr>
           <w:b/>
@@ -6466,13 +6326,31 @@
         </w:rPr>
         <w:t>LocalAreaDensity</w:t>
       </w:r>
+      <w:proofErr w:type="spellEnd"/>
       <w:r>
         <w:rPr>
           <w:spacing w:val="-1"/>
           <w:lang w:val="en-IN" w:eastAsia="x-none"/>
         </w:rPr>
-        <w:t xml:space="preserve"> parameter in the htmconfig.json file. We have conducted experiments by varying this parameter between 0.1 to 1, keeping potential radius constant. Potential radius determines the extent of the input that each column can potentially be connected to.  This can be thought of as the input bits that are visible to each column. This number determines how far a column's effect spreads over the HTM layer. We have conducted experiments by varying the parameter </w:t>
-      </w:r>
+        <w:t xml:space="preserve"> parameter in the </w:t>
+      </w:r>
+      <w:proofErr w:type="spellStart"/>
+      <w:r>
+        <w:rPr>
+          <w:spacing w:val="-1"/>
+          <w:lang w:val="en-IN" w:eastAsia="x-none"/>
+        </w:rPr>
+        <w:t>htmconfig.json</w:t>
+      </w:r>
+      <w:proofErr w:type="spellEnd"/>
+      <w:r>
+        <w:rPr>
+          <w:spacing w:val="-1"/>
+          <w:lang w:val="en-IN" w:eastAsia="x-none"/>
+        </w:rPr>
+        <w:t xml:space="preserve"> file. We have conducted experiments by varying this parameter between 0.1 to 1, keeping potential radius constant. Potential radius determines the extent of the input that each column can potentially be connected to.  This can be thought of as the input bits that are visible to each column. This number determines how far a column's effect spreads over the HTM layer. We have conducted experiments by varying the parameter </w:t>
+      </w:r>
+      <w:proofErr w:type="spellStart"/>
       <w:r>
         <w:rPr>
           <w:b/>
@@ -6482,12 +6360,29 @@
         </w:rPr>
         <w:t>PotentialRadius</w:t>
       </w:r>
+      <w:proofErr w:type="spellEnd"/>
       <w:r>
         <w:rPr>
           <w:spacing w:val="-1"/>
           <w:lang w:val="en-IN" w:eastAsia="x-none"/>
         </w:rPr>
-        <w:t xml:space="preserve"> in the htmconfig.json file by selecting the values from among 1,10,20 and 30.</w:t>
+        <w:t xml:space="preserve"> in the </w:t>
+      </w:r>
+      <w:proofErr w:type="spellStart"/>
+      <w:r>
+        <w:rPr>
+          <w:spacing w:val="-1"/>
+          <w:lang w:val="en-IN" w:eastAsia="x-none"/>
+        </w:rPr>
+        <w:t>htmconfig.json</w:t>
+      </w:r>
+      <w:proofErr w:type="spellEnd"/>
+      <w:r>
+        <w:rPr>
+          <w:spacing w:val="-1"/>
+          <w:lang w:val="en-IN" w:eastAsia="x-none"/>
+        </w:rPr>
+        <w:t xml:space="preserve"> file by selecting the values from among 1,10,20 and 30.</w:t>
       </w:r>
     </w:p>
     <w:p>
@@ -6528,6 +6423,7 @@
         </w:rPr>
         <w:t xml:space="preserve">generated for all the classes the SDR of the image to be predicted is compared with each of the SDRs of the images learned during the training phase and similarity percentage is calculated using </w:t>
       </w:r>
+      <w:proofErr w:type="spellStart"/>
       <w:r>
         <w:rPr>
           <w:i/>
@@ -6537,6 +6433,7 @@
         </w:rPr>
         <w:t>CalculateSimilarity</w:t>
       </w:r>
+      <w:proofErr w:type="spellEnd"/>
       <w:r>
         <w:rPr>
           <w:spacing w:val="-1"/>
@@ -6693,6 +6590,7 @@
         </w:rPr>
         <w:t xml:space="preserve">We calculated the similarity threshold value after conducting many training experiments at various values of </w:t>
       </w:r>
+      <w:proofErr w:type="spellStart"/>
       <w:r>
         <w:rPr>
           <w:b/>
@@ -6702,6 +6600,7 @@
         </w:rPr>
         <w:t>LocalAreaDensity</w:t>
       </w:r>
+      <w:proofErr w:type="spellEnd"/>
       <w:r>
         <w:rPr>
           <w:spacing w:val="-1"/>
@@ -6709,6 +6608,7 @@
         </w:rPr>
         <w:t xml:space="preserve"> and </w:t>
       </w:r>
+      <w:proofErr w:type="spellStart"/>
       <w:r>
         <w:rPr>
           <w:b/>
@@ -6718,6 +6618,7 @@
         </w:rPr>
         <w:t>PotentialRadius</w:t>
       </w:r>
+      <w:proofErr w:type="spellEnd"/>
       <w:r>
         <w:rPr>
           <w:spacing w:val="-1"/>
@@ -6855,13 +6756,23 @@
         </w:rPr>
         <w:t xml:space="preserve">. and three sub folders were created with names same as the digit name inside the </w:t>
       </w:r>
+      <w:proofErr w:type="spellStart"/>
       <w:r>
         <w:rPr>
           <w:b/>
           <w:bCs/>
           <w:lang w:val="en-IN"/>
         </w:rPr>
-        <w:t>InputFolder.</w:t>
+        <w:t>InputFolder</w:t>
+      </w:r>
+      <w:proofErr w:type="spellEnd"/>
+      <w:r>
+        <w:rPr>
+          <w:b/>
+          <w:bCs/>
+          <w:lang w:val="en-IN"/>
+        </w:rPr>
+        <w:t>.</w:t>
       </w:r>
     </w:p>
     <w:p>
@@ -7137,7 +7048,7 @@
           </mc:Choice>
           <mc:Fallback>
             <w:pict>
-              <v:rect w14:anchorId="1F3D6431" id="Rectangle 65" o:spid="_x0000_s1046" style="position:absolute;left:0;text-align:left;margin-left:130.35pt;margin-top:3.8pt;width:61.5pt;height:18.5pt;z-index:251722752;visibility:visible;mso-wrap-style:square;mso-width-percent:0;mso-height-percent:0;mso-wrap-distance-left:9pt;mso-wrap-distance-top:0;mso-wrap-distance-right:9pt;mso-wrap-distance-bottom:0;mso-position-horizontal:absolute;mso-position-horizontal-relative:text;mso-position-vertical:absolute;mso-position-vertical-relative:text;mso-width-percent:0;mso-height-percent:0;mso-width-relative:margin;mso-height-relative:margin;v-text-anchor:middle" o:gfxdata="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" fillcolor="white [3201]" strokecolor="white [3212]" strokeweight="1pt">
+              <v:rect w14:anchorId="1F3D6431" id="Rectangle 65" o:spid="_x0000_s1044" style="position:absolute;left:0;text-align:left;margin-left:130.35pt;margin-top:3.8pt;width:61.5pt;height:18.5pt;z-index:251722752;visibility:visible;mso-wrap-style:square;mso-width-percent:0;mso-height-percent:0;mso-wrap-distance-left:9pt;mso-wrap-distance-top:0;mso-wrap-distance-right:9pt;mso-wrap-distance-bottom:0;mso-position-horizontal:absolute;mso-position-horizontal-relative:text;mso-position-vertical:absolute;mso-position-vertical-relative:text;mso-width-percent:0;mso-height-percent:0;mso-width-relative:margin;mso-height-relative:margin;v-text-anchor:middle" o:gfxdata="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" fillcolor="white [3201]" strokecolor="white [3212]" strokeweight="1pt">
                 <v:textbox>
                   <w:txbxContent>
                     <w:p>
@@ -7487,7 +7398,7 @@
           </mc:Choice>
           <mc:Fallback>
             <w:pict>
-              <v:rect w14:anchorId="3950148D" id="Rectangle 66" o:spid="_x0000_s1047" style="position:absolute;left:0;text-align:left;margin-left:135.1pt;margin-top:9.2pt;width:61.5pt;height:18.5pt;z-index:251724800;visibility:visible;mso-wrap-style:square;mso-width-percent:0;mso-height-percent:0;mso-wrap-distance-left:9pt;mso-wrap-distance-top:0;mso-wrap-distance-right:9pt;mso-wrap-distance-bottom:0;mso-position-horizontal:absolute;mso-position-horizontal-relative:text;mso-position-vertical:absolute;mso-position-vertical-relative:text;mso-width-percent:0;mso-height-percent:0;mso-width-relative:margin;mso-height-relative:margin;v-text-anchor:middle" o:gfxdata="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" fillcolor="white [3201]" strokecolor="white [3212]" strokeweight="1pt">
+              <v:rect w14:anchorId="3950148D" id="Rectangle 66" o:spid="_x0000_s1045" style="position:absolute;left:0;text-align:left;margin-left:135.1pt;margin-top:9.2pt;width:61.5pt;height:18.5pt;z-index:251724800;visibility:visible;mso-wrap-style:square;mso-width-percent:0;mso-height-percent:0;mso-wrap-distance-left:9pt;mso-wrap-distance-top:0;mso-wrap-distance-right:9pt;mso-wrap-distance-bottom:0;mso-position-horizontal:absolute;mso-position-horizontal-relative:text;mso-position-vertical:absolute;mso-position-vertical-relative:text;mso-width-percent:0;mso-height-percent:0;mso-width-relative:margin;mso-height-relative:margin;v-text-anchor:middle" o:gfxdata="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" fillcolor="white [3201]" strokecolor="white [3212]" strokeweight="1pt">
                 <v:textbox>
                   <w:txbxContent>
                     <w:p>
@@ -7858,7 +7769,7 @@
           </mc:Choice>
           <mc:Fallback>
             <w:pict>
-              <v:rect w14:anchorId="2E3A5465" id="Rectangle 67" o:spid="_x0000_s1048" style="position:absolute;left:0;text-align:left;margin-left:138pt;margin-top:3.2pt;width:61.5pt;height:18.5pt;z-index:251726848;visibility:visible;mso-wrap-style:square;mso-width-percent:0;mso-height-percent:0;mso-wrap-distance-left:9pt;mso-wrap-distance-top:0;mso-wrap-distance-right:9pt;mso-wrap-distance-bottom:0;mso-position-horizontal:absolute;mso-position-horizontal-relative:text;mso-position-vertical:absolute;mso-position-vertical-relative:text;mso-width-percent:0;mso-height-percent:0;mso-width-relative:margin;mso-height-relative:margin;v-text-anchor:middle" o:gfxdata="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" fillcolor="white [3201]" strokecolor="white [3212]" strokeweight="1pt">
+              <v:rect w14:anchorId="2E3A5465" id="Rectangle 67" o:spid="_x0000_s1046" style="position:absolute;left:0;text-align:left;margin-left:138pt;margin-top:3.2pt;width:61.5pt;height:18.5pt;z-index:251726848;visibility:visible;mso-wrap-style:square;mso-width-percent:0;mso-height-percent:0;mso-wrap-distance-left:9pt;mso-wrap-distance-top:0;mso-wrap-distance-right:9pt;mso-wrap-distance-bottom:0;mso-position-horizontal:absolute;mso-position-horizontal-relative:text;mso-position-vertical:absolute;mso-position-vertical-relative:text;mso-width-percent:0;mso-height-percent:0;mso-width-relative:margin;mso-height-relative:margin;v-text-anchor:middle" o:gfxdata="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" fillcolor="white [3201]" strokecolor="white [3212]" strokeweight="1pt">
                 <v:textbox>
                   <w:txbxContent>
                     <w:p>
@@ -8100,27 +8011,14 @@
       <w:r>
         <w:t xml:space="preserve">Table </w:t>
       </w:r>
-      <w:r>
-        <w:fldChar w:fldCharType="begin"/>
-      </w:r>
-      <w:r>
-        <w:instrText xml:space="preserve"> SEQ Table \* ARABIC </w:instrText>
-      </w:r>
-      <w:r>
-        <w:fldChar w:fldCharType="separate"/>
-      </w:r>
-      <w:r>
-        <w:rPr>
-          <w:noProof/>
-        </w:rPr>
-        <w:t>2</w:t>
-      </w:r>
-      <w:r>
-        <w:rPr>
-          <w:noProof/>
-        </w:rPr>
-        <w:fldChar w:fldCharType="end"/>
-      </w:r>
+      <w:fldSimple w:instr=" SEQ Table \* ARABIC ">
+        <w:r>
+          <w:rPr>
+            <w:noProof/>
+          </w:rPr>
+          <w:t>2</w:t>
+        </w:r>
+      </w:fldSimple>
       <w:bookmarkEnd w:id="7"/>
       <w:r>
         <w:t>: Parameters used in Initial Experiment 1</w:t>
@@ -8209,9 +8107,11 @@
             <w:shd w:val="clear" w:color="auto" w:fill="auto"/>
           </w:tcPr>
           <w:p>
+            <w:proofErr w:type="spellStart"/>
             <w:r>
               <w:t>InputDimensions</w:t>
             </w:r>
+            <w:proofErr w:type="spellEnd"/>
           </w:p>
         </w:tc>
         <w:tc>
@@ -8236,9 +8136,11 @@
             <w:shd w:val="clear" w:color="auto" w:fill="auto"/>
           </w:tcPr>
           <w:p>
+            <w:proofErr w:type="spellStart"/>
             <w:r>
               <w:t>ColumnDimensions</w:t>
             </w:r>
+            <w:proofErr w:type="spellEnd"/>
           </w:p>
         </w:tc>
         <w:tc>
@@ -8263,9 +8165,11 @@
             <w:shd w:val="clear" w:color="auto" w:fill="auto"/>
           </w:tcPr>
           <w:p>
+            <w:proofErr w:type="spellStart"/>
             <w:r>
               <w:t>PotentialRadius</w:t>
             </w:r>
+            <w:proofErr w:type="spellEnd"/>
           </w:p>
         </w:tc>
         <w:tc>
@@ -8290,9 +8194,11 @@
             <w:shd w:val="clear" w:color="auto" w:fill="auto"/>
           </w:tcPr>
           <w:p>
+            <w:proofErr w:type="spellStart"/>
             <w:r>
               <w:t>GlobalInhibition</w:t>
             </w:r>
+            <w:proofErr w:type="spellEnd"/>
           </w:p>
         </w:tc>
         <w:tc>
@@ -8317,9 +8223,11 @@
             <w:shd w:val="clear" w:color="auto" w:fill="auto"/>
           </w:tcPr>
           <w:p>
+            <w:proofErr w:type="spellStart"/>
             <w:r>
               <w:t>LocalAreaDensity</w:t>
             </w:r>
+            <w:proofErr w:type="spellEnd"/>
           </w:p>
         </w:tc>
         <w:tc>
@@ -8344,8 +8252,13 @@
       <w:pPr>
         <w:jc w:val="both"/>
       </w:pPr>
-      <w:r>
-        <w:t>LocalAreaDensity was varied from 0.1 to 1, keeping potential radius and other parameters constant. Later more experiments were also conducted for the same images of digit 9 at potential radius 10,20 and 30 respectively at various local area density values.</w:t>
+      <w:proofErr w:type="spellStart"/>
+      <w:r>
+        <w:t>LocalAreaDensity</w:t>
+      </w:r>
+      <w:proofErr w:type="spellEnd"/>
+      <w:r>
+        <w:t xml:space="preserve"> was varied from 0.1 to 1, keeping potential radius and other parameters constant. Later more experiments were also conducted for the same images of digit 9 at potential radius 10,20 and 30 respectively at various local area density values.</w:t>
       </w:r>
       <w:r>
         <w:t xml:space="preserve"> </w:t>
@@ -8464,30 +8377,18 @@
         <w:t xml:space="preserve">   </w:t>
       </w:r>
       <w:bookmarkStart w:id="8" w:name="_Ref98693423"/>
+      <w:bookmarkStart w:id="9" w:name="_Ref99386952"/>
       <w:r>
         <w:t xml:space="preserve">Figure </w:t>
       </w:r>
-      <w:r>
-        <w:fldChar w:fldCharType="begin"/>
-      </w:r>
-      <w:r>
-        <w:instrText xml:space="preserve"> SEQ Figure \* ARABIC </w:instrText>
-      </w:r>
-      <w:r>
-        <w:fldChar w:fldCharType="separate"/>
-      </w:r>
-      <w:r>
-        <w:rPr>
-          <w:noProof/>
-        </w:rPr>
-        <w:t>6</w:t>
-      </w:r>
-      <w:r>
-        <w:rPr>
-          <w:noProof/>
-        </w:rPr>
-        <w:fldChar w:fldCharType="end"/>
-      </w:r>
+      <w:fldSimple w:instr=" SEQ Figure \* ARABIC ">
+        <w:r>
+          <w:rPr>
+            <w:noProof/>
+          </w:rPr>
+          <w:t>6</w:t>
+        </w:r>
+      </w:fldSimple>
       <w:bookmarkEnd w:id="8"/>
       <w:r>
         <w:t xml:space="preserve">: </w:t>
@@ -8495,6 +8396,7 @@
       <w:r>
         <w:t>Micro Similarity of Label 9 with local area density at potential radius 1,10,20 and 30</w:t>
       </w:r>
+      <w:bookmarkEnd w:id="9"/>
     </w:p>
     <w:p>
       <w:pPr>
@@ -8549,32 +8451,19 @@
           <w:szCs w:val="22"/>
         </w:rPr>
       </w:pPr>
-      <w:bookmarkStart w:id="9" w:name="_Ref98693387"/>
+      <w:bookmarkStart w:id="10" w:name="_Ref98693387"/>
       <w:r>
         <w:t xml:space="preserve">Table </w:t>
       </w:r>
-      <w:r>
-        <w:fldChar w:fldCharType="begin"/>
-      </w:r>
-      <w:r>
-        <w:instrText xml:space="preserve"> SEQ Table \* ARABIC </w:instrText>
-      </w:r>
-      <w:r>
-        <w:fldChar w:fldCharType="separate"/>
-      </w:r>
-      <w:r>
-        <w:rPr>
-          <w:noProof/>
-        </w:rPr>
-        <w:t>3</w:t>
-      </w:r>
-      <w:r>
-        <w:rPr>
-          <w:noProof/>
-        </w:rPr>
-        <w:fldChar w:fldCharType="end"/>
-      </w:r>
-      <w:bookmarkEnd w:id="9"/>
+      <w:fldSimple w:instr=" SEQ Table \* ARABIC ">
+        <w:r>
+          <w:rPr>
+            <w:noProof/>
+          </w:rPr>
+          <w:t>3</w:t>
+        </w:r>
+      </w:fldSimple>
+      <w:bookmarkEnd w:id="10"/>
       <w:r>
         <w:t>:</w:t>
       </w:r>
@@ -12204,32 +12093,19 @@
           <w:szCs w:val="20"/>
         </w:rPr>
       </w:pPr>
-      <w:bookmarkStart w:id="10" w:name="_Ref98693513"/>
+      <w:bookmarkStart w:id="11" w:name="_Ref98693513"/>
       <w:r>
         <w:t xml:space="preserve">Figure </w:t>
       </w:r>
-      <w:r>
-        <w:fldChar w:fldCharType="begin"/>
-      </w:r>
-      <w:r>
-        <w:instrText xml:space="preserve"> SEQ Figure \* ARABIC </w:instrText>
-      </w:r>
-      <w:r>
-        <w:fldChar w:fldCharType="separate"/>
-      </w:r>
-      <w:r>
-        <w:rPr>
-          <w:noProof/>
-        </w:rPr>
-        <w:t>7</w:t>
-      </w:r>
-      <w:r>
-        <w:rPr>
-          <w:noProof/>
-        </w:rPr>
-        <w:fldChar w:fldCharType="end"/>
-      </w:r>
-      <w:bookmarkEnd w:id="10"/>
+      <w:fldSimple w:instr=" SEQ Figure \* ARABIC ">
+        <w:r>
+          <w:rPr>
+            <w:noProof/>
+          </w:rPr>
+          <w:t>7</w:t>
+        </w:r>
+      </w:fldSimple>
+      <w:bookmarkEnd w:id="11"/>
       <w:r>
         <w:t xml:space="preserve">: </w:t>
       </w:r>
@@ -12282,32 +12158,19 @@
           <w:szCs w:val="22"/>
         </w:rPr>
       </w:pPr>
-      <w:bookmarkStart w:id="11" w:name="_Ref98694533"/>
+      <w:bookmarkStart w:id="12" w:name="_Ref98694533"/>
       <w:r>
         <w:t xml:space="preserve">Table </w:t>
       </w:r>
-      <w:r>
-        <w:fldChar w:fldCharType="begin"/>
-      </w:r>
-      <w:r>
-        <w:instrText xml:space="preserve"> SEQ Table \* ARABIC </w:instrText>
-      </w:r>
-      <w:r>
-        <w:fldChar w:fldCharType="separate"/>
-      </w:r>
-      <w:r>
-        <w:rPr>
-          <w:noProof/>
-        </w:rPr>
-        <w:t>4</w:t>
-      </w:r>
-      <w:r>
-        <w:rPr>
-          <w:noProof/>
-        </w:rPr>
-        <w:fldChar w:fldCharType="end"/>
-      </w:r>
-      <w:bookmarkEnd w:id="11"/>
+      <w:fldSimple w:instr=" SEQ Table \* ARABIC ">
+        <w:r>
+          <w:rPr>
+            <w:noProof/>
+          </w:rPr>
+          <w:t>4</w:t>
+        </w:r>
+      </w:fldSimple>
+      <w:bookmarkEnd w:id="12"/>
       <w:r>
         <w:t xml:space="preserve">: </w:t>
       </w:r>
@@ -15889,32 +15752,19 @@
           <w:szCs w:val="22"/>
         </w:rPr>
       </w:pPr>
-      <w:bookmarkStart w:id="12" w:name="_Ref98694719"/>
+      <w:bookmarkStart w:id="13" w:name="_Ref98694719"/>
       <w:r>
         <w:t xml:space="preserve">Figure </w:t>
       </w:r>
-      <w:r>
-        <w:fldChar w:fldCharType="begin"/>
-      </w:r>
-      <w:r>
-        <w:instrText xml:space="preserve"> SEQ Figure \* ARABIC </w:instrText>
-      </w:r>
-      <w:r>
-        <w:fldChar w:fldCharType="separate"/>
-      </w:r>
-      <w:r>
-        <w:rPr>
-          <w:noProof/>
-        </w:rPr>
-        <w:t>8</w:t>
-      </w:r>
-      <w:r>
-        <w:rPr>
-          <w:noProof/>
-        </w:rPr>
-        <w:fldChar w:fldCharType="end"/>
-      </w:r>
-      <w:bookmarkEnd w:id="12"/>
+      <w:fldSimple w:instr=" SEQ Figure \* ARABIC ">
+        <w:r>
+          <w:rPr>
+            <w:noProof/>
+          </w:rPr>
+          <w:t>8</w:t>
+        </w:r>
+      </w:fldSimple>
+      <w:bookmarkEnd w:id="13"/>
       <w:r>
         <w:t xml:space="preserve">: </w:t>
       </w:r>
@@ -15968,32 +15818,19 @@
           <w:lang w:val="en-GB"/>
         </w:rPr>
       </w:pPr>
-      <w:bookmarkStart w:id="13" w:name="_Ref98707425"/>
+      <w:bookmarkStart w:id="14" w:name="_Ref98707425"/>
       <w:r>
         <w:t xml:space="preserve">Table </w:t>
       </w:r>
-      <w:r>
-        <w:fldChar w:fldCharType="begin"/>
-      </w:r>
-      <w:r>
-        <w:instrText xml:space="preserve"> SEQ Table \* ARABIC </w:instrText>
-      </w:r>
-      <w:r>
-        <w:fldChar w:fldCharType="separate"/>
-      </w:r>
-      <w:r>
-        <w:rPr>
-          <w:noProof/>
-        </w:rPr>
-        <w:t>5</w:t>
-      </w:r>
-      <w:r>
-        <w:rPr>
-          <w:noProof/>
-        </w:rPr>
-        <w:fldChar w:fldCharType="end"/>
-      </w:r>
-      <w:bookmarkEnd w:id="13"/>
+      <w:fldSimple w:instr=" SEQ Table \* ARABIC ">
+        <w:r>
+          <w:rPr>
+            <w:noProof/>
+          </w:rPr>
+          <w:t>5</w:t>
+        </w:r>
+      </w:fldSimple>
+      <w:bookmarkEnd w:id="14"/>
       <w:r>
         <w:t>:</w:t>
       </w:r>
@@ -19583,6 +19420,60 @@
       </w:r>
       <w:r>
         <w:rPr>
+          <w:i/>
+          <w:iCs/>
+          <w:lang w:val="en-GB"/>
+        </w:rPr>
+        <w:instrText xml:space="preserve"> REF _Ref99386952 \h </w:instrText>
+      </w:r>
+      <w:r>
+        <w:rPr>
+          <w:i/>
+          <w:iCs/>
+          <w:lang w:val="en-GB"/>
+        </w:rPr>
+      </w:r>
+      <w:r>
+        <w:rPr>
+          <w:i/>
+          <w:iCs/>
+          <w:lang w:val="en-GB"/>
+        </w:rPr>
+        <w:fldChar w:fldCharType="separate"/>
+      </w:r>
+      <w:r>
+        <w:t xml:space="preserve">Figure </w:t>
+      </w:r>
+      <w:r>
+        <w:rPr>
+          <w:noProof/>
+        </w:rPr>
+        <w:t>6</w:t>
+      </w:r>
+      <w:r>
+        <w:t xml:space="preserve">: </w:t>
+      </w:r>
+      <w:r>
+        <w:t>Micro Similarity of Label 9 with local area density at potential radius 1,10,20 and 30</w:t>
+      </w:r>
+      <w:r>
+        <w:rPr>
+          <w:i/>
+          <w:iCs/>
+          <w:lang w:val="en-GB"/>
+        </w:rPr>
+        <w:fldChar w:fldCharType="end"/>
+      </w:r>
+      <w:r>
+        <w:rPr>
+          <w:i/>
+          <w:iCs/>
+          <w:lang w:val="en-GB"/>
+        </w:rPr>
+        <w:fldChar w:fldCharType="begin"/>
+      </w:r>
+      <w:r>
+        <w:rPr>
           <w:lang w:val="en-GB"/>
         </w:rPr>
         <w:instrText xml:space="preserve"> REF _Ref98707491 \h </w:instrText>
@@ -19673,13 +19564,17 @@
         <w:jc w:val="both"/>
       </w:pPr>
       <w:r>
-        <w:t xml:space="preserve">From </w:t>
+        <w:lastRenderedPageBreak/>
+        <w:t>From</w:t>
+      </w:r>
+      <w:r>
+        <w:t xml:space="preserve"> </w:t>
       </w:r>
       <w:r>
         <w:fldChar w:fldCharType="begin"/>
       </w:r>
       <w:r>
-        <w:instrText xml:space="preserve"> REF _Ref98707491 \h </w:instrText>
+        <w:instrText xml:space="preserve"> REF _Ref98707622 \h </w:instrText>
       </w:r>
       <w:r>
         <w:instrText xml:space="preserve"> \* MERGEFORMAT </w:instrText>
@@ -19688,11 +19583,7 @@
         <w:fldChar w:fldCharType="separate"/>
       </w:r>
       <w:r>
-        <w:rPr>
-          <w:b/>
-          <w:bCs/>
-        </w:rPr>
-        <w:t>Error! Reference source not found.</w:t>
+        <w:t>Table 6</w:t>
       </w:r>
       <w:r>
         <w:fldChar w:fldCharType="end"/>
@@ -19701,35 +19592,7 @@
         <w:t xml:space="preserve"> </w:t>
       </w:r>
       <w:r>
-        <w:t xml:space="preserve">and </w:t>
-      </w:r>
-      <w:r>
-        <w:fldChar w:fldCharType="begin"/>
-      </w:r>
-      <w:r>
-        <w:instrText xml:space="preserve"> REF _Ref98707622 \h </w:instrText>
-      </w:r>
-      <w:r>
-        <w:instrText xml:space="preserve"> \* MERGEFORMAT </w:instrText>
-      </w:r>
-      <w:r>
-        <w:fldChar w:fldCharType="separate"/>
-      </w:r>
-      <w:r>
-        <w:t>Table 6</w:t>
-      </w:r>
-      <w:r>
-        <w:fldChar w:fldCharType="end"/>
-      </w:r>
-      <w:r>
-        <w:t xml:space="preserve"> </w:t>
-      </w:r>
-      <w:r>
-        <w:t xml:space="preserve">we observed that at local area density 0.1, similarity between </w:t>
-      </w:r>
-      <w:r>
-        <w:lastRenderedPageBreak/>
-        <w:t>images of labels ‘Nine’ and ‘One’ the similarity is only 46.68%. As the local area density is increased the macro similarity also increases and reaches 100% at local area density 0.1 which means as the local area density increases different objects appear to be similar</w:t>
+        <w:t>we observed that at local area density 0.1, similarity between images of labels ‘Nine’ and ‘One’ the similarity is only 46.68%. As the local area density is increased the macro similarity also increases and reaches 100% at local area density 0.1 which means as the local area density increases different objects appear to be similar</w:t>
       </w:r>
       <w:r>
         <w:t>.</w:t>
@@ -19744,32 +19607,19 @@
       <w:pPr>
         <w:pStyle w:val="Caption"/>
       </w:pPr>
-      <w:bookmarkStart w:id="14" w:name="_Ref98707622"/>
+      <w:bookmarkStart w:id="15" w:name="_Ref98707622"/>
       <w:r>
         <w:t xml:space="preserve">Table </w:t>
       </w:r>
-      <w:r>
-        <w:fldChar w:fldCharType="begin"/>
-      </w:r>
-      <w:r>
-        <w:instrText xml:space="preserve"> SEQ Table \* ARABIC </w:instrText>
-      </w:r>
-      <w:r>
-        <w:fldChar w:fldCharType="separate"/>
-      </w:r>
-      <w:r>
-        <w:rPr>
-          <w:noProof/>
-        </w:rPr>
-        <w:t>6</w:t>
-      </w:r>
-      <w:r>
-        <w:rPr>
-          <w:noProof/>
-        </w:rPr>
-        <w:fldChar w:fldCharType="end"/>
-      </w:r>
-      <w:bookmarkEnd w:id="14"/>
+      <w:fldSimple w:instr=" SEQ Table \* ARABIC ">
+        <w:r>
+          <w:rPr>
+            <w:noProof/>
+          </w:rPr>
+          <w:t>6</w:t>
+        </w:r>
+      </w:fldSimple>
+      <w:bookmarkEnd w:id="15"/>
       <w:r>
         <w:t xml:space="preserve">: </w:t>
       </w:r>
@@ -23445,32 +23295,19 @@
           <w:szCs w:val="20"/>
         </w:rPr>
       </w:pPr>
-      <w:bookmarkStart w:id="15" w:name="_Ref98708248"/>
+      <w:bookmarkStart w:id="16" w:name="_Ref98708248"/>
       <w:r>
         <w:t xml:space="preserve">Figure </w:t>
       </w:r>
-      <w:r>
-        <w:fldChar w:fldCharType="begin"/>
-      </w:r>
-      <w:r>
-        <w:instrText xml:space="preserve"> SEQ Figure \* ARABIC </w:instrText>
-      </w:r>
-      <w:r>
-        <w:fldChar w:fldCharType="separate"/>
-      </w:r>
-      <w:r>
-        <w:rPr>
-          <w:noProof/>
-        </w:rPr>
-        <w:t>9</w:t>
-      </w:r>
-      <w:r>
-        <w:rPr>
-          <w:noProof/>
-        </w:rPr>
-        <w:fldChar w:fldCharType="end"/>
-      </w:r>
-      <w:bookmarkEnd w:id="15"/>
+      <w:fldSimple w:instr=" SEQ Figure \* ARABIC ">
+        <w:r>
+          <w:rPr>
+            <w:noProof/>
+          </w:rPr>
+          <w:t>9</w:t>
+        </w:r>
+      </w:fldSimple>
+      <w:bookmarkEnd w:id="16"/>
       <w:r>
         <w:t xml:space="preserve">: </w:t>
       </w:r>
@@ -24255,32 +24092,19 @@
           <w:szCs w:val="22"/>
         </w:rPr>
       </w:pPr>
-      <w:bookmarkStart w:id="16" w:name="_Ref98708552"/>
+      <w:bookmarkStart w:id="17" w:name="_Ref98708552"/>
       <w:r>
         <w:t xml:space="preserve">Figure </w:t>
       </w:r>
-      <w:r>
-        <w:fldChar w:fldCharType="begin"/>
-      </w:r>
-      <w:r>
-        <w:instrText xml:space="preserve"> SEQ Figure \* ARABIC </w:instrText>
-      </w:r>
-      <w:r>
-        <w:fldChar w:fldCharType="separate"/>
-      </w:r>
-      <w:r>
-        <w:rPr>
-          <w:noProof/>
-        </w:rPr>
-        <w:t>10</w:t>
-      </w:r>
-      <w:r>
-        <w:rPr>
-          <w:noProof/>
-        </w:rPr>
-        <w:fldChar w:fldCharType="end"/>
-      </w:r>
-      <w:bookmarkEnd w:id="16"/>
+      <w:fldSimple w:instr=" SEQ Figure \* ARABIC ">
+        <w:r>
+          <w:rPr>
+            <w:noProof/>
+          </w:rPr>
+          <w:t>10</w:t>
+        </w:r>
+      </w:fldSimple>
+      <w:bookmarkEnd w:id="17"/>
       <w:r>
         <w:t xml:space="preserve">: </w:t>
       </w:r>
@@ -24876,32 +24700,19 @@
           <w:szCs w:val="20"/>
         </w:rPr>
       </w:pPr>
-      <w:bookmarkStart w:id="17" w:name="_Ref98708726"/>
+      <w:bookmarkStart w:id="18" w:name="_Ref98708726"/>
       <w:r>
         <w:t xml:space="preserve">Figure </w:t>
       </w:r>
-      <w:r>
-        <w:fldChar w:fldCharType="begin"/>
-      </w:r>
-      <w:r>
-        <w:instrText xml:space="preserve"> SEQ Figure \* ARABIC </w:instrText>
-      </w:r>
-      <w:r>
-        <w:fldChar w:fldCharType="separate"/>
-      </w:r>
-      <w:r>
-        <w:rPr>
-          <w:noProof/>
-        </w:rPr>
-        <w:t>11</w:t>
-      </w:r>
-      <w:r>
-        <w:rPr>
-          <w:noProof/>
-        </w:rPr>
-        <w:fldChar w:fldCharType="end"/>
-      </w:r>
-      <w:bookmarkEnd w:id="17"/>
+      <w:fldSimple w:instr=" SEQ Figure \* ARABIC ">
+        <w:r>
+          <w:rPr>
+            <w:noProof/>
+          </w:rPr>
+          <w:t>11</w:t>
+        </w:r>
+      </w:fldSimple>
+      <w:bookmarkEnd w:id="18"/>
       <w:r>
         <w:t xml:space="preserve">: </w:t>
       </w:r>
@@ -25840,8 +25651,21 @@
             <w:pStyle w:val="Header"/>
           </w:pPr>
           <w:r>
-            <w:t>by Damir Dobric / Andreas Pech</w:t>
+            <w:t xml:space="preserve">by Damir </w:t>
           </w:r>
+          <w:proofErr w:type="spellStart"/>
+          <w:r>
+            <w:t>Dobric</w:t>
+          </w:r>
+          <w:proofErr w:type="spellEnd"/>
+          <w:r>
+            <w:t xml:space="preserve"> / Andreas </w:t>
+          </w:r>
+          <w:proofErr w:type="spellStart"/>
+          <w:r>
+            <w:t>Pech</w:t>
+          </w:r>
+          <w:proofErr w:type="spellEnd"/>
         </w:p>
         <w:p>
           <w:pPr>

</xml_diff>